<commit_message>
Atualização item 4 COAD
</commit_message>
<xml_diff>
--- a/Projeto Livraria Leitura - Final.docx
+++ b/Projeto Livraria Leitura - Final.docx
@@ -260,17 +260,8 @@
           <w:sz w:val="32"/>
           <w:szCs w:val="32"/>
         </w:rPr>
-        <w:t xml:space="preserve"> </w:t>
-      </w:r>
-      <w:proofErr w:type="spellStart"/>
-      <w:r>
-        <w:rPr>
-          <w:sz w:val="32"/>
-          <w:szCs w:val="32"/>
-        </w:rPr>
-        <w:t>Curvêlo</w:t>
-      </w:r>
-      <w:proofErr w:type="spellEnd"/>
+        <w:t xml:space="preserve"> Curvêlo</w:t>
+      </w:r>
     </w:p>
     <w:p>
       <w:pPr>
@@ -318,21 +309,22 @@
     </w:p>
     <w:sdt>
       <w:sdtPr>
+        <w:rPr>
+          <w:rFonts w:ascii="Aptos" w:eastAsia="Aptos" w:hAnsi="Aptos" w:cs="Aptos"/>
+          <w:b w:val="0"/>
+          <w:bCs w:val="0"/>
+          <w:spacing w:val="0"/>
+          <w:kern w:val="0"/>
+          <w:sz w:val="24"/>
+          <w:szCs w:val="24"/>
+        </w:rPr>
         <w:id w:val="2072617553"/>
         <w:docPartObj>
           <w:docPartGallery w:val="Table of Contents"/>
           <w:docPartUnique/>
         </w:docPartObj>
       </w:sdtPr>
-      <w:sdtEndPr>
-        <w:rPr>
-          <w:rFonts w:ascii="Aptos" w:eastAsia="Aptos" w:hAnsi="Aptos" w:cs="Aptos"/>
-          <w:spacing w:val="0"/>
-          <w:kern w:val="0"/>
-          <w:sz w:val="24"/>
-          <w:szCs w:val="24"/>
-        </w:rPr>
-      </w:sdtEndPr>
+      <w:sdtEndPr/>
       <w:sdtContent>
         <w:p>
           <w:pPr>
@@ -349,7 +341,10 @@
               <w:tab w:val="right" w:leader="dot" w:pos="10456"/>
             </w:tabs>
             <w:rPr>
+              <w:rFonts w:asciiTheme="minorHAnsi" w:eastAsiaTheme="minorEastAsia" w:hAnsiTheme="minorHAnsi" w:cstheme="minorBidi"/>
               <w:noProof/>
+              <w:kern w:val="2"/>
+              <w14:ligatures w14:val="standardContextual"/>
             </w:rPr>
           </w:pPr>
           <w:r>
@@ -361,7 +356,7 @@
           <w:r>
             <w:fldChar w:fldCharType="separate"/>
           </w:r>
-          <w:hyperlink w:anchor="_Toc179304125" w:history="1">
+          <w:hyperlink w:anchor="_Toc179384557" w:history="1">
             <w:r>
               <w:rPr>
                 <w:rStyle w:val="Hyperlink"/>
@@ -388,7 +383,7 @@
                 <w:noProof/>
                 <w:webHidden/>
               </w:rPr>
-              <w:instrText xml:space="preserve"> PAGEREF _Toc179304125 \h </w:instrText>
+              <w:instrText xml:space="preserve"> PAGEREF _Toc179384557 \h </w:instrText>
             </w:r>
             <w:r>
               <w:rPr>
@@ -426,10 +421,13 @@
               <w:tab w:val="right" w:leader="dot" w:pos="10456"/>
             </w:tabs>
             <w:rPr>
+              <w:rFonts w:asciiTheme="minorHAnsi" w:eastAsiaTheme="minorEastAsia" w:hAnsiTheme="minorHAnsi" w:cstheme="minorBidi"/>
               <w:noProof/>
+              <w:kern w:val="2"/>
+              <w14:ligatures w14:val="standardContextual"/>
             </w:rPr>
           </w:pPr>
-          <w:hyperlink w:anchor="_Toc179304126" w:history="1">
+          <w:hyperlink w:anchor="_Toc179384558" w:history="1">
             <w:r>
               <w:rPr>
                 <w:rStyle w:val="Hyperlink"/>
@@ -456,7 +454,7 @@
                 <w:noProof/>
                 <w:webHidden/>
               </w:rPr>
-              <w:instrText xml:space="preserve"> PAGEREF _Toc179304126 \h </w:instrText>
+              <w:instrText xml:space="preserve"> PAGEREF _Toc179384558 \h </w:instrText>
             </w:r>
             <w:r>
               <w:rPr>
@@ -494,10 +492,13 @@
               <w:tab w:val="right" w:leader="dot" w:pos="10456"/>
             </w:tabs>
             <w:rPr>
+              <w:rFonts w:asciiTheme="minorHAnsi" w:eastAsiaTheme="minorEastAsia" w:hAnsiTheme="minorHAnsi" w:cstheme="minorBidi"/>
               <w:noProof/>
+              <w:kern w:val="2"/>
+              <w14:ligatures w14:val="standardContextual"/>
             </w:rPr>
           </w:pPr>
-          <w:hyperlink w:anchor="_Toc179304127" w:history="1">
+          <w:hyperlink w:anchor="_Toc179384559" w:history="1">
             <w:r>
               <w:rPr>
                 <w:rStyle w:val="Hyperlink"/>
@@ -524,7 +525,7 @@
                 <w:noProof/>
                 <w:webHidden/>
               </w:rPr>
-              <w:instrText xml:space="preserve"> PAGEREF _Toc179304127 \h </w:instrText>
+              <w:instrText xml:space="preserve"> PAGEREF _Toc179384559 \h </w:instrText>
             </w:r>
             <w:r>
               <w:rPr>
@@ -562,10 +563,13 @@
               <w:tab w:val="right" w:leader="dot" w:pos="10456"/>
             </w:tabs>
             <w:rPr>
+              <w:rFonts w:asciiTheme="minorHAnsi" w:eastAsiaTheme="minorEastAsia" w:hAnsiTheme="minorHAnsi" w:cstheme="minorBidi"/>
               <w:noProof/>
+              <w:kern w:val="2"/>
+              <w14:ligatures w14:val="standardContextual"/>
             </w:rPr>
           </w:pPr>
-          <w:hyperlink w:anchor="_Toc179304128" w:history="1">
+          <w:hyperlink w:anchor="_Toc179384560" w:history="1">
             <w:r>
               <w:rPr>
                 <w:rStyle w:val="Hyperlink"/>
@@ -592,7 +596,7 @@
                 <w:noProof/>
                 <w:webHidden/>
               </w:rPr>
-              <w:instrText xml:space="preserve"> PAGEREF _Toc179304128 \h </w:instrText>
+              <w:instrText xml:space="preserve"> PAGEREF _Toc179384560 \h </w:instrText>
             </w:r>
             <w:r>
               <w:rPr>
@@ -630,10 +634,13 @@
               <w:tab w:val="right" w:leader="dot" w:pos="10456"/>
             </w:tabs>
             <w:rPr>
+              <w:rFonts w:asciiTheme="minorHAnsi" w:eastAsiaTheme="minorEastAsia" w:hAnsiTheme="minorHAnsi" w:cstheme="minorBidi"/>
               <w:noProof/>
+              <w:kern w:val="2"/>
+              <w14:ligatures w14:val="standardContextual"/>
             </w:rPr>
           </w:pPr>
-          <w:hyperlink w:anchor="_Toc179304129" w:history="1">
+          <w:hyperlink w:anchor="_Toc179384561" w:history="1">
             <w:r>
               <w:rPr>
                 <w:rStyle w:val="Hyperlink"/>
@@ -660,7 +667,149 @@
                 <w:noProof/>
                 <w:webHidden/>
               </w:rPr>
-              <w:instrText xml:space="preserve"> PAGEREF _Toc179304129 \h </w:instrText>
+              <w:instrText xml:space="preserve"> PAGEREF _Toc179384561 \h </w:instrText>
+            </w:r>
+            <w:r>
+              <w:rPr>
+                <w:noProof/>
+                <w:webHidden/>
+              </w:rPr>
+            </w:r>
+            <w:r>
+              <w:rPr>
+                <w:noProof/>
+                <w:webHidden/>
+              </w:rPr>
+              <w:fldChar w:fldCharType="separate"/>
+            </w:r>
+            <w:r>
+              <w:rPr>
+                <w:noProof/>
+                <w:webHidden/>
+              </w:rPr>
+              <w:t>3</w:t>
+            </w:r>
+            <w:r>
+              <w:rPr>
+                <w:noProof/>
+                <w:webHidden/>
+              </w:rPr>
+              <w:fldChar w:fldCharType="end"/>
+            </w:r>
+          </w:hyperlink>
+        </w:p>
+        <w:p>
+          <w:pPr>
+            <w:pStyle w:val="Sumrio3"/>
+            <w:tabs>
+              <w:tab w:val="right" w:leader="dot" w:pos="10456"/>
+            </w:tabs>
+            <w:rPr>
+              <w:rFonts w:asciiTheme="minorHAnsi" w:eastAsiaTheme="minorEastAsia" w:hAnsiTheme="minorHAnsi" w:cstheme="minorBidi"/>
+              <w:noProof/>
+              <w:kern w:val="2"/>
+              <w14:ligatures w14:val="standardContextual"/>
+            </w:rPr>
+          </w:pPr>
+          <w:hyperlink w:anchor="_Toc179384562" w:history="1">
+            <w:r>
+              <w:rPr>
+                <w:rStyle w:val="Hyperlink"/>
+                <w:noProof/>
+              </w:rPr>
+              <w:t>1.3.1 Análise do Mercado</w:t>
+            </w:r>
+            <w:r>
+              <w:rPr>
+                <w:noProof/>
+                <w:webHidden/>
+              </w:rPr>
+              <w:tab/>
+            </w:r>
+            <w:r>
+              <w:rPr>
+                <w:noProof/>
+                <w:webHidden/>
+              </w:rPr>
+              <w:fldChar w:fldCharType="begin"/>
+            </w:r>
+            <w:r>
+              <w:rPr>
+                <w:noProof/>
+                <w:webHidden/>
+              </w:rPr>
+              <w:instrText xml:space="preserve"> PAGEREF _Toc179384562 \h </w:instrText>
+            </w:r>
+            <w:r>
+              <w:rPr>
+                <w:noProof/>
+                <w:webHidden/>
+              </w:rPr>
+            </w:r>
+            <w:r>
+              <w:rPr>
+                <w:noProof/>
+                <w:webHidden/>
+              </w:rPr>
+              <w:fldChar w:fldCharType="separate"/>
+            </w:r>
+            <w:r>
+              <w:rPr>
+                <w:noProof/>
+                <w:webHidden/>
+              </w:rPr>
+              <w:t>3</w:t>
+            </w:r>
+            <w:r>
+              <w:rPr>
+                <w:noProof/>
+                <w:webHidden/>
+              </w:rPr>
+              <w:fldChar w:fldCharType="end"/>
+            </w:r>
+          </w:hyperlink>
+        </w:p>
+        <w:p>
+          <w:pPr>
+            <w:pStyle w:val="Sumrio3"/>
+            <w:tabs>
+              <w:tab w:val="right" w:leader="dot" w:pos="10456"/>
+            </w:tabs>
+            <w:rPr>
+              <w:rFonts w:asciiTheme="minorHAnsi" w:eastAsiaTheme="minorEastAsia" w:hAnsiTheme="minorHAnsi" w:cstheme="minorBidi"/>
+              <w:noProof/>
+              <w:kern w:val="2"/>
+              <w14:ligatures w14:val="standardContextual"/>
+            </w:rPr>
+          </w:pPr>
+          <w:hyperlink w:anchor="_Toc179384563" w:history="1">
+            <w:r>
+              <w:rPr>
+                <w:rStyle w:val="Hyperlink"/>
+                <w:noProof/>
+              </w:rPr>
+              <w:t>1.3.2 Perfil do Cliente:</w:t>
+            </w:r>
+            <w:r>
+              <w:rPr>
+                <w:noProof/>
+                <w:webHidden/>
+              </w:rPr>
+              <w:tab/>
+            </w:r>
+            <w:r>
+              <w:rPr>
+                <w:noProof/>
+                <w:webHidden/>
+              </w:rPr>
+              <w:fldChar w:fldCharType="begin"/>
+            </w:r>
+            <w:r>
+              <w:rPr>
+                <w:noProof/>
+                <w:webHidden/>
+              </w:rPr>
+              <w:instrText xml:space="preserve"> PAGEREF _Toc179384563 \h </w:instrText>
             </w:r>
             <w:r>
               <w:rPr>
@@ -698,10 +847,13 @@
               <w:tab w:val="right" w:leader="dot" w:pos="10456"/>
             </w:tabs>
             <w:rPr>
+              <w:rFonts w:asciiTheme="minorHAnsi" w:eastAsiaTheme="minorEastAsia" w:hAnsiTheme="minorHAnsi" w:cstheme="minorBidi"/>
               <w:noProof/>
+              <w:kern w:val="2"/>
+              <w14:ligatures w14:val="standardContextual"/>
             </w:rPr>
           </w:pPr>
-          <w:hyperlink w:anchor="_Toc179304130" w:history="1">
+          <w:hyperlink w:anchor="_Toc179384564" w:history="1">
             <w:r>
               <w:rPr>
                 <w:rStyle w:val="Hyperlink"/>
@@ -728,7 +880,7 @@
                 <w:noProof/>
                 <w:webHidden/>
               </w:rPr>
-              <w:instrText xml:space="preserve"> PAGEREF _Toc179304130 \h </w:instrText>
+              <w:instrText xml:space="preserve"> PAGEREF _Toc179384564 \h </w:instrText>
             </w:r>
             <w:r>
               <w:rPr>
@@ -749,6 +901,929 @@
                 <w:webHidden/>
               </w:rPr>
               <w:t>4</w:t>
+            </w:r>
+            <w:r>
+              <w:rPr>
+                <w:noProof/>
+                <w:webHidden/>
+              </w:rPr>
+              <w:fldChar w:fldCharType="end"/>
+            </w:r>
+          </w:hyperlink>
+        </w:p>
+        <w:p>
+          <w:pPr>
+            <w:pStyle w:val="Sumrio3"/>
+            <w:tabs>
+              <w:tab w:val="right" w:leader="dot" w:pos="10456"/>
+            </w:tabs>
+            <w:rPr>
+              <w:rFonts w:asciiTheme="minorHAnsi" w:eastAsiaTheme="minorEastAsia" w:hAnsiTheme="minorHAnsi" w:cstheme="minorBidi"/>
+              <w:noProof/>
+              <w:kern w:val="2"/>
+              <w14:ligatures w14:val="standardContextual"/>
+            </w:rPr>
+          </w:pPr>
+          <w:hyperlink w:anchor="_Toc179384565" w:history="1">
+            <w:r>
+              <w:rPr>
+                <w:rStyle w:val="Hyperlink"/>
+                <w:noProof/>
+              </w:rPr>
+              <w:t>1.4.1 Pontos fortes + oportunidades externas = estratégias de crescimento</w:t>
+            </w:r>
+            <w:r>
+              <w:rPr>
+                <w:noProof/>
+                <w:webHidden/>
+              </w:rPr>
+              <w:tab/>
+            </w:r>
+            <w:r>
+              <w:rPr>
+                <w:noProof/>
+                <w:webHidden/>
+              </w:rPr>
+              <w:fldChar w:fldCharType="begin"/>
+            </w:r>
+            <w:r>
+              <w:rPr>
+                <w:noProof/>
+                <w:webHidden/>
+              </w:rPr>
+              <w:instrText xml:space="preserve"> PAGEREF _Toc179384565 \h </w:instrText>
+            </w:r>
+            <w:r>
+              <w:rPr>
+                <w:noProof/>
+                <w:webHidden/>
+              </w:rPr>
+            </w:r>
+            <w:r>
+              <w:rPr>
+                <w:noProof/>
+                <w:webHidden/>
+              </w:rPr>
+              <w:fldChar w:fldCharType="separate"/>
+            </w:r>
+            <w:r>
+              <w:rPr>
+                <w:noProof/>
+                <w:webHidden/>
+              </w:rPr>
+              <w:t>4</w:t>
+            </w:r>
+            <w:r>
+              <w:rPr>
+                <w:noProof/>
+                <w:webHidden/>
+              </w:rPr>
+              <w:fldChar w:fldCharType="end"/>
+            </w:r>
+          </w:hyperlink>
+        </w:p>
+        <w:p>
+          <w:pPr>
+            <w:pStyle w:val="Sumrio3"/>
+            <w:tabs>
+              <w:tab w:val="right" w:leader="dot" w:pos="10456"/>
+            </w:tabs>
+            <w:rPr>
+              <w:rFonts w:asciiTheme="minorHAnsi" w:eastAsiaTheme="minorEastAsia" w:hAnsiTheme="minorHAnsi" w:cstheme="minorBidi"/>
+              <w:noProof/>
+              <w:kern w:val="2"/>
+              <w14:ligatures w14:val="standardContextual"/>
+            </w:rPr>
+          </w:pPr>
+          <w:hyperlink w:anchor="_Toc179384566" w:history="1">
+            <w:r>
+              <w:rPr>
+                <w:rStyle w:val="Hyperlink"/>
+                <w:noProof/>
+              </w:rPr>
+              <w:t>1.4.2 Pontos fortes + ameaças externas = estratégias de enfrentamento</w:t>
+            </w:r>
+            <w:r>
+              <w:rPr>
+                <w:noProof/>
+                <w:webHidden/>
+              </w:rPr>
+              <w:tab/>
+            </w:r>
+            <w:r>
+              <w:rPr>
+                <w:noProof/>
+                <w:webHidden/>
+              </w:rPr>
+              <w:fldChar w:fldCharType="begin"/>
+            </w:r>
+            <w:r>
+              <w:rPr>
+                <w:noProof/>
+                <w:webHidden/>
+              </w:rPr>
+              <w:instrText xml:space="preserve"> PAGEREF _Toc179384566 \h </w:instrText>
+            </w:r>
+            <w:r>
+              <w:rPr>
+                <w:noProof/>
+                <w:webHidden/>
+              </w:rPr>
+            </w:r>
+            <w:r>
+              <w:rPr>
+                <w:noProof/>
+                <w:webHidden/>
+              </w:rPr>
+              <w:fldChar w:fldCharType="separate"/>
+            </w:r>
+            <w:r>
+              <w:rPr>
+                <w:noProof/>
+                <w:webHidden/>
+              </w:rPr>
+              <w:t>4</w:t>
+            </w:r>
+            <w:r>
+              <w:rPr>
+                <w:noProof/>
+                <w:webHidden/>
+              </w:rPr>
+              <w:fldChar w:fldCharType="end"/>
+            </w:r>
+          </w:hyperlink>
+        </w:p>
+        <w:p>
+          <w:pPr>
+            <w:pStyle w:val="Sumrio3"/>
+            <w:tabs>
+              <w:tab w:val="right" w:leader="dot" w:pos="10456"/>
+            </w:tabs>
+            <w:rPr>
+              <w:rFonts w:asciiTheme="minorHAnsi" w:eastAsiaTheme="minorEastAsia" w:hAnsiTheme="minorHAnsi" w:cstheme="minorBidi"/>
+              <w:noProof/>
+              <w:kern w:val="2"/>
+              <w14:ligatures w14:val="standardContextual"/>
+            </w:rPr>
+          </w:pPr>
+          <w:hyperlink w:anchor="_Toc179384567" w:history="1">
+            <w:r>
+              <w:rPr>
+                <w:rStyle w:val="Hyperlink"/>
+                <w:noProof/>
+              </w:rPr>
+              <w:t>1.4.3 Pontos fracos + oportunidades = estratégias de melhoria</w:t>
+            </w:r>
+            <w:r>
+              <w:rPr>
+                <w:noProof/>
+                <w:webHidden/>
+              </w:rPr>
+              <w:tab/>
+            </w:r>
+            <w:r>
+              <w:rPr>
+                <w:noProof/>
+                <w:webHidden/>
+              </w:rPr>
+              <w:fldChar w:fldCharType="begin"/>
+            </w:r>
+            <w:r>
+              <w:rPr>
+                <w:noProof/>
+                <w:webHidden/>
+              </w:rPr>
+              <w:instrText xml:space="preserve"> PAGEREF _Toc179384567 \h </w:instrText>
+            </w:r>
+            <w:r>
+              <w:rPr>
+                <w:noProof/>
+                <w:webHidden/>
+              </w:rPr>
+            </w:r>
+            <w:r>
+              <w:rPr>
+                <w:noProof/>
+                <w:webHidden/>
+              </w:rPr>
+              <w:fldChar w:fldCharType="separate"/>
+            </w:r>
+            <w:r>
+              <w:rPr>
+                <w:noProof/>
+                <w:webHidden/>
+              </w:rPr>
+              <w:t>4</w:t>
+            </w:r>
+            <w:r>
+              <w:rPr>
+                <w:noProof/>
+                <w:webHidden/>
+              </w:rPr>
+              <w:fldChar w:fldCharType="end"/>
+            </w:r>
+          </w:hyperlink>
+        </w:p>
+        <w:p>
+          <w:pPr>
+            <w:pStyle w:val="Sumrio3"/>
+            <w:tabs>
+              <w:tab w:val="right" w:leader="dot" w:pos="10456"/>
+            </w:tabs>
+            <w:rPr>
+              <w:rFonts w:asciiTheme="minorHAnsi" w:eastAsiaTheme="minorEastAsia" w:hAnsiTheme="minorHAnsi" w:cstheme="minorBidi"/>
+              <w:noProof/>
+              <w:kern w:val="2"/>
+              <w14:ligatures w14:val="standardContextual"/>
+            </w:rPr>
+          </w:pPr>
+          <w:hyperlink w:anchor="_Toc179384568" w:history="1">
+            <w:r>
+              <w:rPr>
+                <w:rStyle w:val="Hyperlink"/>
+                <w:noProof/>
+              </w:rPr>
+              <w:t>1.4.4 Pontos fracos + ameaças = estratégia de defesa</w:t>
+            </w:r>
+            <w:r>
+              <w:rPr>
+                <w:noProof/>
+                <w:webHidden/>
+              </w:rPr>
+              <w:tab/>
+            </w:r>
+            <w:r>
+              <w:rPr>
+                <w:noProof/>
+                <w:webHidden/>
+              </w:rPr>
+              <w:fldChar w:fldCharType="begin"/>
+            </w:r>
+            <w:r>
+              <w:rPr>
+                <w:noProof/>
+                <w:webHidden/>
+              </w:rPr>
+              <w:instrText xml:space="preserve"> PAGEREF _Toc179384568 \h </w:instrText>
+            </w:r>
+            <w:r>
+              <w:rPr>
+                <w:noProof/>
+                <w:webHidden/>
+              </w:rPr>
+            </w:r>
+            <w:r>
+              <w:rPr>
+                <w:noProof/>
+                <w:webHidden/>
+              </w:rPr>
+              <w:fldChar w:fldCharType="separate"/>
+            </w:r>
+            <w:r>
+              <w:rPr>
+                <w:noProof/>
+                <w:webHidden/>
+              </w:rPr>
+              <w:t>4</w:t>
+            </w:r>
+            <w:r>
+              <w:rPr>
+                <w:noProof/>
+                <w:webHidden/>
+              </w:rPr>
+              <w:fldChar w:fldCharType="end"/>
+            </w:r>
+          </w:hyperlink>
+        </w:p>
+        <w:p>
+          <w:pPr>
+            <w:pStyle w:val="Sumrio1"/>
+            <w:tabs>
+              <w:tab w:val="right" w:leader="dot" w:pos="10456"/>
+            </w:tabs>
+            <w:rPr>
+              <w:rFonts w:asciiTheme="minorHAnsi" w:eastAsiaTheme="minorEastAsia" w:hAnsiTheme="minorHAnsi" w:cstheme="minorBidi"/>
+              <w:noProof/>
+              <w:kern w:val="2"/>
+              <w14:ligatures w14:val="standardContextual"/>
+            </w:rPr>
+          </w:pPr>
+          <w:hyperlink w:anchor="_Toc179384569" w:history="1">
+            <w:r>
+              <w:rPr>
+                <w:rStyle w:val="Hyperlink"/>
+                <w:noProof/>
+              </w:rPr>
+              <w:t>2. Algoritmos e Estrutura de Dados</w:t>
+            </w:r>
+            <w:r>
+              <w:rPr>
+                <w:noProof/>
+                <w:webHidden/>
+              </w:rPr>
+              <w:tab/>
+            </w:r>
+            <w:r>
+              <w:rPr>
+                <w:noProof/>
+                <w:webHidden/>
+              </w:rPr>
+              <w:fldChar w:fldCharType="begin"/>
+            </w:r>
+            <w:r>
+              <w:rPr>
+                <w:noProof/>
+                <w:webHidden/>
+              </w:rPr>
+              <w:instrText xml:space="preserve"> PAGEREF _Toc179384569 \h </w:instrText>
+            </w:r>
+            <w:r>
+              <w:rPr>
+                <w:noProof/>
+                <w:webHidden/>
+              </w:rPr>
+            </w:r>
+            <w:r>
+              <w:rPr>
+                <w:noProof/>
+                <w:webHidden/>
+              </w:rPr>
+              <w:fldChar w:fldCharType="separate"/>
+            </w:r>
+            <w:r>
+              <w:rPr>
+                <w:noProof/>
+                <w:webHidden/>
+              </w:rPr>
+              <w:t>5</w:t>
+            </w:r>
+            <w:r>
+              <w:rPr>
+                <w:noProof/>
+                <w:webHidden/>
+              </w:rPr>
+              <w:fldChar w:fldCharType="end"/>
+            </w:r>
+          </w:hyperlink>
+        </w:p>
+        <w:p>
+          <w:pPr>
+            <w:pStyle w:val="Sumrio1"/>
+            <w:tabs>
+              <w:tab w:val="right" w:leader="dot" w:pos="10456"/>
+            </w:tabs>
+            <w:rPr>
+              <w:rFonts w:asciiTheme="minorHAnsi" w:eastAsiaTheme="minorEastAsia" w:hAnsiTheme="minorHAnsi" w:cstheme="minorBidi"/>
+              <w:noProof/>
+              <w:kern w:val="2"/>
+              <w14:ligatures w14:val="standardContextual"/>
+            </w:rPr>
+          </w:pPr>
+          <w:hyperlink w:anchor="_Toc179384570" w:history="1">
+            <w:r>
+              <w:rPr>
+                <w:rStyle w:val="Hyperlink"/>
+                <w:noProof/>
+              </w:rPr>
+              <w:t>3. Matemática aplicada à Ciência da Computação</w:t>
+            </w:r>
+            <w:r>
+              <w:rPr>
+                <w:noProof/>
+                <w:webHidden/>
+              </w:rPr>
+              <w:tab/>
+            </w:r>
+            <w:r>
+              <w:rPr>
+                <w:noProof/>
+                <w:webHidden/>
+              </w:rPr>
+              <w:fldChar w:fldCharType="begin"/>
+            </w:r>
+            <w:r>
+              <w:rPr>
+                <w:noProof/>
+                <w:webHidden/>
+              </w:rPr>
+              <w:instrText xml:space="preserve"> PAGEREF _Toc179384570 \h </w:instrText>
+            </w:r>
+            <w:r>
+              <w:rPr>
+                <w:noProof/>
+                <w:webHidden/>
+              </w:rPr>
+            </w:r>
+            <w:r>
+              <w:rPr>
+                <w:noProof/>
+                <w:webHidden/>
+              </w:rPr>
+              <w:fldChar w:fldCharType="separate"/>
+            </w:r>
+            <w:r>
+              <w:rPr>
+                <w:noProof/>
+                <w:webHidden/>
+              </w:rPr>
+              <w:t>6</w:t>
+            </w:r>
+            <w:r>
+              <w:rPr>
+                <w:noProof/>
+                <w:webHidden/>
+              </w:rPr>
+              <w:fldChar w:fldCharType="end"/>
+            </w:r>
+          </w:hyperlink>
+        </w:p>
+        <w:p>
+          <w:pPr>
+            <w:pStyle w:val="Sumrio1"/>
+            <w:tabs>
+              <w:tab w:val="right" w:leader="dot" w:pos="10456"/>
+            </w:tabs>
+            <w:rPr>
+              <w:rFonts w:asciiTheme="minorHAnsi" w:eastAsiaTheme="minorEastAsia" w:hAnsiTheme="minorHAnsi" w:cstheme="minorBidi"/>
+              <w:noProof/>
+              <w:kern w:val="2"/>
+              <w14:ligatures w14:val="standardContextual"/>
+            </w:rPr>
+          </w:pPr>
+          <w:hyperlink w:anchor="_Toc179384571" w:history="1">
+            <w:r>
+              <w:rPr>
+                <w:rStyle w:val="Hyperlink"/>
+                <w:noProof/>
+              </w:rPr>
+              <w:t>4. Comportamento Organizacional em ambiente disruptivo</w:t>
+            </w:r>
+            <w:r>
+              <w:rPr>
+                <w:noProof/>
+                <w:webHidden/>
+              </w:rPr>
+              <w:tab/>
+            </w:r>
+            <w:r>
+              <w:rPr>
+                <w:noProof/>
+                <w:webHidden/>
+              </w:rPr>
+              <w:fldChar w:fldCharType="begin"/>
+            </w:r>
+            <w:r>
+              <w:rPr>
+                <w:noProof/>
+                <w:webHidden/>
+              </w:rPr>
+              <w:instrText xml:space="preserve"> PAGEREF _Toc179384571 \h </w:instrText>
+            </w:r>
+            <w:r>
+              <w:rPr>
+                <w:noProof/>
+                <w:webHidden/>
+              </w:rPr>
+            </w:r>
+            <w:r>
+              <w:rPr>
+                <w:noProof/>
+                <w:webHidden/>
+              </w:rPr>
+              <w:fldChar w:fldCharType="separate"/>
+            </w:r>
+            <w:r>
+              <w:rPr>
+                <w:noProof/>
+                <w:webHidden/>
+              </w:rPr>
+              <w:t>8</w:t>
+            </w:r>
+            <w:r>
+              <w:rPr>
+                <w:noProof/>
+                <w:webHidden/>
+              </w:rPr>
+              <w:fldChar w:fldCharType="end"/>
+            </w:r>
+          </w:hyperlink>
+        </w:p>
+        <w:p>
+          <w:pPr>
+            <w:pStyle w:val="Sumrio2"/>
+            <w:tabs>
+              <w:tab w:val="right" w:leader="dot" w:pos="10456"/>
+            </w:tabs>
+            <w:rPr>
+              <w:rFonts w:asciiTheme="minorHAnsi" w:eastAsiaTheme="minorEastAsia" w:hAnsiTheme="minorHAnsi" w:cstheme="minorBidi"/>
+              <w:noProof/>
+              <w:kern w:val="2"/>
+              <w14:ligatures w14:val="standardContextual"/>
+            </w:rPr>
+          </w:pPr>
+          <w:hyperlink w:anchor="_Toc179384572" w:history="1">
+            <w:r>
+              <w:rPr>
+                <w:rStyle w:val="Hyperlink"/>
+                <w:noProof/>
+              </w:rPr>
+              <w:t>4.1. História da Empresa, Seus "Heróis"/fundadores, Características comportamentais dos sócios e valores.</w:t>
+            </w:r>
+            <w:r>
+              <w:rPr>
+                <w:noProof/>
+                <w:webHidden/>
+              </w:rPr>
+              <w:tab/>
+            </w:r>
+            <w:r>
+              <w:rPr>
+                <w:noProof/>
+                <w:webHidden/>
+              </w:rPr>
+              <w:fldChar w:fldCharType="begin"/>
+            </w:r>
+            <w:r>
+              <w:rPr>
+                <w:noProof/>
+                <w:webHidden/>
+              </w:rPr>
+              <w:instrText xml:space="preserve"> PAGEREF _Toc179384572 \h </w:instrText>
+            </w:r>
+            <w:r>
+              <w:rPr>
+                <w:noProof/>
+                <w:webHidden/>
+              </w:rPr>
+            </w:r>
+            <w:r>
+              <w:rPr>
+                <w:noProof/>
+                <w:webHidden/>
+              </w:rPr>
+              <w:fldChar w:fldCharType="separate"/>
+            </w:r>
+            <w:r>
+              <w:rPr>
+                <w:noProof/>
+                <w:webHidden/>
+              </w:rPr>
+              <w:t>8</w:t>
+            </w:r>
+            <w:r>
+              <w:rPr>
+                <w:noProof/>
+                <w:webHidden/>
+              </w:rPr>
+              <w:fldChar w:fldCharType="end"/>
+            </w:r>
+          </w:hyperlink>
+        </w:p>
+        <w:p>
+          <w:pPr>
+            <w:pStyle w:val="Sumrio2"/>
+            <w:tabs>
+              <w:tab w:val="right" w:leader="dot" w:pos="10456"/>
+            </w:tabs>
+            <w:rPr>
+              <w:rFonts w:asciiTheme="minorHAnsi" w:eastAsiaTheme="minorEastAsia" w:hAnsiTheme="minorHAnsi" w:cstheme="minorBidi"/>
+              <w:noProof/>
+              <w:kern w:val="2"/>
+              <w14:ligatures w14:val="standardContextual"/>
+            </w:rPr>
+          </w:pPr>
+          <w:hyperlink w:anchor="_Toc179384573" w:history="1">
+            <w:r>
+              <w:rPr>
+                <w:rStyle w:val="Hyperlink"/>
+                <w:noProof/>
+              </w:rPr>
+              <w:t>4.2. Lema da Empresa: o que se repete dentro da Organização? Mascote, Conceito/Identidade da Marca</w:t>
+            </w:r>
+            <w:r>
+              <w:rPr>
+                <w:noProof/>
+                <w:webHidden/>
+              </w:rPr>
+              <w:tab/>
+            </w:r>
+            <w:r>
+              <w:rPr>
+                <w:noProof/>
+                <w:webHidden/>
+              </w:rPr>
+              <w:fldChar w:fldCharType="begin"/>
+            </w:r>
+            <w:r>
+              <w:rPr>
+                <w:noProof/>
+                <w:webHidden/>
+              </w:rPr>
+              <w:instrText xml:space="preserve"> PAGEREF _Toc179384573 \h </w:instrText>
+            </w:r>
+            <w:r>
+              <w:rPr>
+                <w:noProof/>
+                <w:webHidden/>
+              </w:rPr>
+            </w:r>
+            <w:r>
+              <w:rPr>
+                <w:noProof/>
+                <w:webHidden/>
+              </w:rPr>
+              <w:fldChar w:fldCharType="separate"/>
+            </w:r>
+            <w:r>
+              <w:rPr>
+                <w:noProof/>
+                <w:webHidden/>
+              </w:rPr>
+              <w:t>8</w:t>
+            </w:r>
+            <w:r>
+              <w:rPr>
+                <w:noProof/>
+                <w:webHidden/>
+              </w:rPr>
+              <w:fldChar w:fldCharType="end"/>
+            </w:r>
+          </w:hyperlink>
+        </w:p>
+        <w:p>
+          <w:pPr>
+            <w:pStyle w:val="Sumrio2"/>
+            <w:tabs>
+              <w:tab w:val="right" w:leader="dot" w:pos="10456"/>
+            </w:tabs>
+            <w:rPr>
+              <w:rFonts w:asciiTheme="minorHAnsi" w:eastAsiaTheme="minorEastAsia" w:hAnsiTheme="minorHAnsi" w:cstheme="minorBidi"/>
+              <w:noProof/>
+              <w:kern w:val="2"/>
+              <w14:ligatures w14:val="standardContextual"/>
+            </w:rPr>
+          </w:pPr>
+          <w:hyperlink w:anchor="_Toc179384574" w:history="1">
+            <w:r>
+              <w:rPr>
+                <w:rStyle w:val="Hyperlink"/>
+                <w:noProof/>
+              </w:rPr>
+              <w:t>4.3. Missão, Visão e Valores e Código de Ética</w:t>
+            </w:r>
+            <w:r>
+              <w:rPr>
+                <w:noProof/>
+                <w:webHidden/>
+              </w:rPr>
+              <w:tab/>
+            </w:r>
+            <w:r>
+              <w:rPr>
+                <w:noProof/>
+                <w:webHidden/>
+              </w:rPr>
+              <w:fldChar w:fldCharType="begin"/>
+            </w:r>
+            <w:r>
+              <w:rPr>
+                <w:noProof/>
+                <w:webHidden/>
+              </w:rPr>
+              <w:instrText xml:space="preserve"> PAGEREF _Toc179384574 \h </w:instrText>
+            </w:r>
+            <w:r>
+              <w:rPr>
+                <w:noProof/>
+                <w:webHidden/>
+              </w:rPr>
+            </w:r>
+            <w:r>
+              <w:rPr>
+                <w:noProof/>
+                <w:webHidden/>
+              </w:rPr>
+              <w:fldChar w:fldCharType="separate"/>
+            </w:r>
+            <w:r>
+              <w:rPr>
+                <w:noProof/>
+                <w:webHidden/>
+              </w:rPr>
+              <w:t>8</w:t>
+            </w:r>
+            <w:r>
+              <w:rPr>
+                <w:noProof/>
+                <w:webHidden/>
+              </w:rPr>
+              <w:fldChar w:fldCharType="end"/>
+            </w:r>
+          </w:hyperlink>
+        </w:p>
+        <w:p>
+          <w:pPr>
+            <w:pStyle w:val="Sumrio2"/>
+            <w:tabs>
+              <w:tab w:val="right" w:leader="dot" w:pos="10456"/>
+            </w:tabs>
+            <w:rPr>
+              <w:rFonts w:asciiTheme="minorHAnsi" w:eastAsiaTheme="minorEastAsia" w:hAnsiTheme="minorHAnsi" w:cstheme="minorBidi"/>
+              <w:noProof/>
+              <w:kern w:val="2"/>
+              <w14:ligatures w14:val="standardContextual"/>
+            </w:rPr>
+          </w:pPr>
+          <w:hyperlink w:anchor="_Toc179384575" w:history="1">
+            <w:r>
+              <w:rPr>
+                <w:rStyle w:val="Hyperlink"/>
+                <w:noProof/>
+              </w:rPr>
+              <w:t>4.4. Definição dos PILARES da Cultura da Empresa. Quais são os três principais COMPORTAMENTOS que a empresa deseja desenvolver nos seus funcionários?</w:t>
+            </w:r>
+            <w:r>
+              <w:rPr>
+                <w:noProof/>
+                <w:webHidden/>
+              </w:rPr>
+              <w:tab/>
+            </w:r>
+            <w:r>
+              <w:rPr>
+                <w:noProof/>
+                <w:webHidden/>
+              </w:rPr>
+              <w:fldChar w:fldCharType="begin"/>
+            </w:r>
+            <w:r>
+              <w:rPr>
+                <w:noProof/>
+                <w:webHidden/>
+              </w:rPr>
+              <w:instrText xml:space="preserve"> PAGEREF _Toc179384575 \h </w:instrText>
+            </w:r>
+            <w:r>
+              <w:rPr>
+                <w:noProof/>
+                <w:webHidden/>
+              </w:rPr>
+            </w:r>
+            <w:r>
+              <w:rPr>
+                <w:noProof/>
+                <w:webHidden/>
+              </w:rPr>
+              <w:fldChar w:fldCharType="separate"/>
+            </w:r>
+            <w:r>
+              <w:rPr>
+                <w:noProof/>
+                <w:webHidden/>
+              </w:rPr>
+              <w:t>8</w:t>
+            </w:r>
+            <w:r>
+              <w:rPr>
+                <w:noProof/>
+                <w:webHidden/>
+              </w:rPr>
+              <w:fldChar w:fldCharType="end"/>
+            </w:r>
+          </w:hyperlink>
+        </w:p>
+        <w:p>
+          <w:pPr>
+            <w:pStyle w:val="Sumrio2"/>
+            <w:tabs>
+              <w:tab w:val="right" w:leader="dot" w:pos="10456"/>
+            </w:tabs>
+            <w:rPr>
+              <w:rFonts w:asciiTheme="minorHAnsi" w:eastAsiaTheme="minorEastAsia" w:hAnsiTheme="minorHAnsi" w:cstheme="minorBidi"/>
+              <w:noProof/>
+              <w:kern w:val="2"/>
+              <w14:ligatures w14:val="standardContextual"/>
+            </w:rPr>
+          </w:pPr>
+          <w:hyperlink w:anchor="_Toc179384576" w:history="1">
+            <w:r>
+              <w:rPr>
+                <w:rStyle w:val="Hyperlink"/>
+                <w:noProof/>
+              </w:rPr>
+              <w:t>4.5. Definição dos Objetivos (Quantitativo e Qualitativo) da Cultura da Empresa.</w:t>
+            </w:r>
+            <w:r>
+              <w:rPr>
+                <w:noProof/>
+                <w:webHidden/>
+              </w:rPr>
+              <w:tab/>
+            </w:r>
+            <w:r>
+              <w:rPr>
+                <w:noProof/>
+                <w:webHidden/>
+              </w:rPr>
+              <w:fldChar w:fldCharType="begin"/>
+            </w:r>
+            <w:r>
+              <w:rPr>
+                <w:noProof/>
+                <w:webHidden/>
+              </w:rPr>
+              <w:instrText xml:space="preserve"> PAGEREF _Toc179384576 \h </w:instrText>
+            </w:r>
+            <w:r>
+              <w:rPr>
+                <w:noProof/>
+                <w:webHidden/>
+              </w:rPr>
+            </w:r>
+            <w:r>
+              <w:rPr>
+                <w:noProof/>
+                <w:webHidden/>
+              </w:rPr>
+              <w:fldChar w:fldCharType="separate"/>
+            </w:r>
+            <w:r>
+              <w:rPr>
+                <w:noProof/>
+                <w:webHidden/>
+              </w:rPr>
+              <w:t>8</w:t>
+            </w:r>
+            <w:r>
+              <w:rPr>
+                <w:noProof/>
+                <w:webHidden/>
+              </w:rPr>
+              <w:fldChar w:fldCharType="end"/>
+            </w:r>
+          </w:hyperlink>
+        </w:p>
+        <w:p>
+          <w:pPr>
+            <w:pStyle w:val="Sumrio1"/>
+            <w:tabs>
+              <w:tab w:val="right" w:leader="dot" w:pos="10456"/>
+            </w:tabs>
+            <w:rPr>
+              <w:rFonts w:asciiTheme="minorHAnsi" w:eastAsiaTheme="minorEastAsia" w:hAnsiTheme="minorHAnsi" w:cstheme="minorBidi"/>
+              <w:noProof/>
+              <w:kern w:val="2"/>
+              <w14:ligatures w14:val="standardContextual"/>
+            </w:rPr>
+          </w:pPr>
+          <w:hyperlink w:anchor="_Toc179384577" w:history="1">
+            <w:r>
+              <w:rPr>
+                <w:rStyle w:val="Hyperlink"/>
+                <w:noProof/>
+              </w:rPr>
+              <w:t>Referências</w:t>
+            </w:r>
+            <w:r>
+              <w:rPr>
+                <w:noProof/>
+                <w:webHidden/>
+              </w:rPr>
+              <w:tab/>
+            </w:r>
+            <w:r>
+              <w:rPr>
+                <w:noProof/>
+                <w:webHidden/>
+              </w:rPr>
+              <w:fldChar w:fldCharType="begin"/>
+            </w:r>
+            <w:r>
+              <w:rPr>
+                <w:noProof/>
+                <w:webHidden/>
+              </w:rPr>
+              <w:instrText xml:space="preserve"> PAGEREF _Toc179384577 \h </w:instrText>
+            </w:r>
+            <w:r>
+              <w:rPr>
+                <w:noProof/>
+                <w:webHidden/>
+              </w:rPr>
+            </w:r>
+            <w:r>
+              <w:rPr>
+                <w:noProof/>
+                <w:webHidden/>
+              </w:rPr>
+              <w:fldChar w:fldCharType="separate"/>
+            </w:r>
+            <w:r>
+              <w:rPr>
+                <w:noProof/>
+                <w:webHidden/>
+              </w:rPr>
+              <w:t>9</w:t>
             </w:r>
             <w:r>
               <w:rPr>
@@ -868,7 +1943,7 @@
       <w:pPr>
         <w:pStyle w:val="Ttulo1"/>
       </w:pPr>
-      <w:bookmarkStart w:id="0" w:name="_Toc179304125"/>
+      <w:bookmarkStart w:id="0" w:name="_Toc179384557"/>
       <w:r>
         <w:t>1. Negócios e Organizações</w:t>
       </w:r>
@@ -878,7 +1953,7 @@
       <w:pPr>
         <w:pStyle w:val="Ttulo2"/>
       </w:pPr>
-      <w:bookmarkStart w:id="1" w:name="_Toc179304126"/>
+      <w:bookmarkStart w:id="1" w:name="_Toc179384558"/>
       <w:r>
         <w:t xml:space="preserve">1.1. </w:t>
       </w:r>
@@ -952,11 +2027,21 @@
       <w:r>
         <w:t xml:space="preserve">Figura </w:t>
       </w:r>
-      <w:fldSimple w:instr=" SEQ Figura \* ARABIC ">
-        <w:r>
-          <w:t>1</w:t>
-        </w:r>
-      </w:fldSimple>
+      <w:r>
+        <w:fldChar w:fldCharType="begin"/>
+      </w:r>
+      <w:r>
+        <w:instrText xml:space="preserve"> SEQ Figura \* ARABIC </w:instrText>
+      </w:r>
+      <w:r>
+        <w:fldChar w:fldCharType="separate"/>
+      </w:r>
+      <w:r>
+        <w:t>1</w:t>
+      </w:r>
+      <w:r>
+        <w:fldChar w:fldCharType="end"/>
+      </w:r>
       <w:r>
         <w:t xml:space="preserve">- Logotipo da </w:t>
       </w:r>
@@ -1368,7 +2453,7 @@
       <w:pPr>
         <w:pStyle w:val="Ttulo3"/>
       </w:pPr>
-      <w:bookmarkStart w:id="2" w:name="_Toc179304127"/>
+      <w:bookmarkStart w:id="2" w:name="_Toc179384559"/>
       <w:r>
         <w:t>1.1.1 Missão, Visão e Valores</w:t>
       </w:r>
@@ -1379,11 +2464,13 @@
         <w:jc w:val="both"/>
         <w:rPr>
           <w:i/>
+          <w:color w:val="156082" w:themeColor="accent1"/>
         </w:rPr>
       </w:pPr>
       <w:r>
         <w:rPr>
           <w:i/>
+          <w:color w:val="156082" w:themeColor="accent1"/>
         </w:rPr>
         <w:t>1.1.1.1 Missão</w:t>
       </w:r>
@@ -1401,11 +2488,13 @@
         <w:jc w:val="both"/>
         <w:rPr>
           <w:i/>
+          <w:color w:val="156082" w:themeColor="accent1"/>
         </w:rPr>
       </w:pPr>
       <w:r>
         <w:rPr>
           <w:i/>
+          <w:color w:val="156082" w:themeColor="accent1"/>
         </w:rPr>
         <w:t>1.1.1.2 Visão</w:t>
       </w:r>
@@ -1423,11 +2512,13 @@
         <w:jc w:val="both"/>
         <w:rPr>
           <w:i/>
+          <w:color w:val="156082" w:themeColor="accent1"/>
         </w:rPr>
       </w:pPr>
       <w:r>
         <w:rPr>
           <w:i/>
+          <w:color w:val="156082" w:themeColor="accent1"/>
         </w:rPr>
         <w:t>1.1.1.3 Valores</w:t>
       </w:r>
@@ -1570,7 +2661,7 @@
       <w:pPr>
         <w:pStyle w:val="Ttulo2"/>
       </w:pPr>
-      <w:bookmarkStart w:id="3" w:name="_Toc179304128"/>
+      <w:bookmarkStart w:id="3" w:name="_Toc179384560"/>
       <w:r>
         <w:t>1.2 Posicionamento da Empresa e Diferencial Competitivo</w:t>
       </w:r>
@@ -1590,7 +2681,6 @@
         <w:t xml:space="preserve"> se destaca como uma empresa inovadora, que vai muito além do que se espera de uma livraria – como expressa seu slogan, “Muito mais que livraria”. Além de oferecer livros de alta qualidade, sempre atualizados com as tendências do mercado e com as melhores indicações do site </w:t>
       </w:r>
       <w:hyperlink r:id="rId34" w:history="1">
-        <w:proofErr w:type="spellStart"/>
         <w:r>
           <w:rPr>
             <w:rStyle w:val="Hyperlink"/>
@@ -1603,15 +2693,7 @@
             <w:rStyle w:val="Hyperlink"/>
             <w:color w:val="156082" w:themeColor="accent1"/>
           </w:rPr>
-          <w:t>h</w:t>
-        </w:r>
-        <w:proofErr w:type="spellEnd"/>
-        <w:r>
-          <w:rPr>
-            <w:rStyle w:val="Hyperlink"/>
-            <w:color w:val="156082" w:themeColor="accent1"/>
-          </w:rPr>
-          <w:t xml:space="preserve"> News</w:t>
+          <w:t>h News</w:t>
         </w:r>
       </w:hyperlink>
       <w:r>
@@ -1637,7 +2719,7 @@
       <w:pPr>
         <w:pStyle w:val="Ttulo2"/>
       </w:pPr>
-      <w:bookmarkStart w:id="4" w:name="_Toc179304129"/>
+      <w:bookmarkStart w:id="4" w:name="_Toc179384561"/>
       <w:r>
         <w:t>1.3 Análise do Mercado Selecionado e Perfil dos Clientes</w:t>
       </w:r>
@@ -1646,13 +2728,25 @@
     <w:p>
       <w:pPr>
         <w:pStyle w:val="Ttulo3"/>
-      </w:pPr>
+        <w:rPr>
+          <w:b/>
+          <w:bCs/>
+          <w:sz w:val="24"/>
+          <w:szCs w:val="24"/>
+        </w:rPr>
+      </w:pPr>
+      <w:bookmarkStart w:id="5" w:name="_Toc179384562"/>
       <w:r>
         <w:rPr>
           <w:rStyle w:val="Forte"/>
+          <w:b w:val="0"/>
+          <w:bCs w:val="0"/>
+          <w:sz w:val="24"/>
+          <w:szCs w:val="24"/>
         </w:rPr>
         <w:t>1.3.1 Análise do Mercado</w:t>
       </w:r>
+      <w:bookmarkEnd w:id="5"/>
     </w:p>
     <w:p>
       <w:pPr>
@@ -1762,14 +2856,24 @@
         <w:pStyle w:val="Ttulo3"/>
         <w:rPr>
           <w:rStyle w:val="Forte"/>
-        </w:rPr>
-      </w:pPr>
+          <w:b w:val="0"/>
+          <w:bCs w:val="0"/>
+          <w:sz w:val="24"/>
+          <w:szCs w:val="24"/>
+        </w:rPr>
+      </w:pPr>
+      <w:bookmarkStart w:id="6" w:name="_Toc179384563"/>
       <w:r>
         <w:rPr>
           <w:rStyle w:val="Forte"/>
+          <w:b w:val="0"/>
+          <w:bCs w:val="0"/>
+          <w:sz w:val="24"/>
+          <w:szCs w:val="24"/>
         </w:rPr>
         <w:t>1.3.2 Perfil do Cliente:</w:t>
       </w:r>
+      <w:bookmarkEnd w:id="6"/>
     </w:p>
     <w:p>
       <w:pPr>
@@ -1860,30 +2964,31 @@
       <w:pPr>
         <w:pStyle w:val="Ttulo2"/>
       </w:pPr>
-      <w:bookmarkStart w:id="5" w:name="_Toc179304130"/>
-      <w:r>
-        <w:t xml:space="preserve">1.4 Análise </w:t>
-      </w:r>
-      <w:proofErr w:type="spellStart"/>
-      <w:r>
-        <w:t>Swot</w:t>
-      </w:r>
-      <w:bookmarkEnd w:id="5"/>
-      <w:proofErr w:type="spellEnd"/>
+      <w:bookmarkStart w:id="7" w:name="_Toc179384564"/>
+      <w:r>
+        <w:t>1.4 Análise Swot</w:t>
+      </w:r>
+      <w:bookmarkEnd w:id="7"/>
     </w:p>
     <w:p>
       <w:pPr>
         <w:pStyle w:val="Ttulo3"/>
         <w:rPr>
           <w:rStyle w:val="Forte"/>
-        </w:rPr>
-      </w:pPr>
+          <w:b w:val="0"/>
+          <w:bCs w:val="0"/>
+        </w:rPr>
+      </w:pPr>
+      <w:bookmarkStart w:id="8" w:name="_Toc179384565"/>
       <w:r>
         <w:rPr>
           <w:rStyle w:val="Forte"/>
+          <w:b w:val="0"/>
+          <w:bCs w:val="0"/>
         </w:rPr>
         <w:t>1.4.1 Pontos fortes + oportunidades externas = estratégias de crescimento</w:t>
       </w:r>
+      <w:bookmarkEnd w:id="8"/>
     </w:p>
     <w:p>
       <w:pPr>
@@ -1992,15 +3097,7 @@
         <w:t xml:space="preserve"> Nosso amplo acervo inclui tanto best-sellers quanto obras acadêmicas,</w:t>
       </w:r>
       <w:r>
-        <w:t xml:space="preserve"> revistas em quadrinhos, mangás, </w:t>
-      </w:r>
-      <w:proofErr w:type="spellStart"/>
-      <w:r>
-        <w:t>HQ’s</w:t>
-      </w:r>
-      <w:proofErr w:type="spellEnd"/>
-      <w:r>
-        <w:t xml:space="preserve">, </w:t>
+        <w:t xml:space="preserve"> revistas em quadrinhos, mangás, HQ’s, </w:t>
       </w:r>
       <w:r>
         <w:t xml:space="preserve">jogos, </w:t>
@@ -2050,50 +3147,38 @@
     <w:p>
       <w:pPr>
         <w:pStyle w:val="Ttulo3"/>
-        <w:rPr>
-          <w:b/>
-          <w:bCs/>
-        </w:rPr>
-      </w:pPr>
-      <w:r>
-        <w:rPr>
-          <w:b/>
-          <w:bCs/>
-        </w:rPr>
-        <w:t xml:space="preserve">1.4.2 Pontos fortes + ameaças externas = estratégias de enfrentamento </w:t>
+      </w:pPr>
+      <w:bookmarkStart w:id="9" w:name="_Toc179384566"/>
+      <w:r>
+        <w:t>1.4.2 Pontos fortes + ameaças externas = estratégias de enfrentamento</w:t>
+      </w:r>
+      <w:bookmarkEnd w:id="9"/>
+      <w:r>
+        <w:t xml:space="preserve"> </w:t>
       </w:r>
     </w:p>
     <w:p>
       <w:pPr>
         <w:pStyle w:val="Ttulo3"/>
-        <w:rPr>
-          <w:b/>
-          <w:bCs/>
-        </w:rPr>
-      </w:pPr>
-      <w:r>
-        <w:rPr>
-          <w:b/>
-          <w:bCs/>
-        </w:rPr>
-        <w:t xml:space="preserve">1.4.3 Pontos fracos + oportunidades = estratégias de melhoria </w:t>
+      </w:pPr>
+      <w:bookmarkStart w:id="10" w:name="_Toc179384567"/>
+      <w:r>
+        <w:t>1.4.3 Pontos fracos + oportunidades = estratégias de melhoria</w:t>
+      </w:r>
+      <w:bookmarkEnd w:id="10"/>
+      <w:r>
+        <w:t xml:space="preserve"> </w:t>
       </w:r>
     </w:p>
     <w:p>
       <w:pPr>
         <w:pStyle w:val="Ttulo3"/>
-        <w:rPr>
-          <w:b/>
-          <w:bCs/>
-        </w:rPr>
-      </w:pPr>
-      <w:r>
-        <w:rPr>
-          <w:b/>
-          <w:bCs/>
-        </w:rPr>
+      </w:pPr>
+      <w:bookmarkStart w:id="11" w:name="_Toc179384568"/>
+      <w:r>
         <w:t>1.4.4 Pontos fracos + ameaças = estratégia de defesa</w:t>
       </w:r>
+      <w:bookmarkEnd w:id="11"/>
     </w:p>
     <w:p>
       <w:pPr>
@@ -2107,26 +3192,35 @@
     </w:p>
     <w:p>
       <w:pPr>
+        <w:spacing w:after="0" w:line="240" w:lineRule="auto"/>
+        <w:rPr>
+          <w:rFonts w:asciiTheme="majorHAnsi" w:eastAsiaTheme="majorEastAsia" w:hAnsiTheme="majorHAnsi" w:cstheme="majorBidi"/>
+          <w:color w:val="0F4761" w:themeColor="accent1" w:themeShade="BF"/>
+          <w:sz w:val="40"/>
+          <w:szCs w:val="40"/>
+        </w:rPr>
+      </w:pPr>
+      <w:r>
+        <w:br w:type="page"/>
+      </w:r>
+    </w:p>
+    <w:p>
+      <w:pPr>
         <w:pStyle w:val="Ttulo1"/>
       </w:pPr>
-      <w:r>
+      <w:bookmarkStart w:id="12" w:name="_Toc179384569"/>
+      <w:r>
+        <w:lastRenderedPageBreak/>
         <w:t>2. Algoritmos e Estrutura de Dados</w:t>
       </w:r>
+      <w:bookmarkEnd w:id="12"/>
     </w:p>
     <w:p>
       <w:pPr>
         <w:jc w:val="both"/>
       </w:pPr>
       <w:r>
-        <w:t xml:space="preserve">Elaborar as descrições </w:t>
-      </w:r>
-      <w:proofErr w:type="spellStart"/>
-      <w:r>
-        <w:t>algoritmiticas</w:t>
-      </w:r>
-      <w:proofErr w:type="spellEnd"/>
-      <w:r>
-        <w:t xml:space="preserve"> detalhadas, conforme instruções passadas pelo Prof. Piva.</w:t>
+        <w:t>Elaborar as descrições algoritmiticas detalhadas, conforme instruções passadas pelo Prof. Piva.</w:t>
       </w:r>
     </w:p>
     <w:p>
@@ -2139,11 +3233,28 @@
     </w:p>
     <w:p>
       <w:pPr>
+        <w:spacing w:after="0" w:line="240" w:lineRule="auto"/>
+        <w:rPr>
+          <w:rFonts w:asciiTheme="majorHAnsi" w:eastAsiaTheme="majorEastAsia" w:hAnsiTheme="majorHAnsi" w:cstheme="majorBidi"/>
+          <w:color w:val="0F4761" w:themeColor="accent1" w:themeShade="BF"/>
+          <w:sz w:val="40"/>
+          <w:szCs w:val="40"/>
+        </w:rPr>
+      </w:pPr>
+      <w:r>
+        <w:br w:type="page"/>
+      </w:r>
+    </w:p>
+    <w:p>
+      <w:pPr>
         <w:pStyle w:val="Ttulo1"/>
       </w:pPr>
-      <w:r>
+      <w:bookmarkStart w:id="13" w:name="_Toc179384570"/>
+      <w:r>
+        <w:lastRenderedPageBreak/>
         <w:t>3. Matemática aplicada à Ciência da Computação</w:t>
       </w:r>
+      <w:bookmarkEnd w:id="13"/>
     </w:p>
     <w:p>
       <w:pPr>
@@ -2158,371 +3269,598 @@
         <w:jc w:val="both"/>
       </w:pPr>
       <w:r>
+        <w:t>Conjuntos de Clientes: Podemos definir um conjunto de clientes da Pet Sports, representando todos os donos de animais de estimação que compram produtos da empresa. Este conjunto pode ser segmentado em subconjuntos com base em diferentes critérios, como clientes fiéis, clientes novos, clientes que compram produtos específicos, etc.</w:t>
+      </w:r>
+    </w:p>
+    <w:p>
+      <w:pPr>
+        <w:jc w:val="both"/>
+      </w:pPr>
+      <w:r>
+        <w:t>Conjuntos de Produtos: A empresa pode ter conjuntos de produtos que representam diferentes categorias de itens que ela oferece, como roupas de basquete para cães, roupas de futebol para gatos, acessórios esportivos para animais de estimação, entre outros. Cada conjunto pode conter uma variedade de produtos específicos dentro dessa categoria.</w:t>
+      </w:r>
+    </w:p>
+    <w:p>
+      <w:pPr>
+        <w:jc w:val="both"/>
+      </w:pPr>
+      <w:r>
+        <w:t>Conjuntos de Serviços: Embora a empresa se concentre principalmente na venda de produtos, também pode oferecer serviços complementares, como personalização de produtos, consultoria de estilo para pets, serviços de entrega expressa, entre outros. Estes serviços podem ser organizados em conjuntos separados com base em suas características e benefícios.</w:t>
+      </w:r>
+    </w:p>
+    <w:p>
+      <w:pPr>
+        <w:jc w:val="both"/>
+      </w:pPr>
+      <w:r>
+        <w:t>Conjuntos de Pedidos: Os pedidos feitos pelos clientes podem ser representados como conjuntos de pedidos, onde cada conjunto contém os itens comprados por um cliente em uma transação específica. Isso pode ser útil para analisar padrões de compra, identificar produtos populares e entender o comportamento do cliente.</w:t>
+      </w:r>
+    </w:p>
+    <w:p>
+      <w:pPr>
+        <w:jc w:val="both"/>
+      </w:pPr>
+      <w:r>
+        <w:t>Conjuntos de Feedback e Avaliações: Os feedbacks e avaliações dos clientes sobre os produtos e serviços da Pet Sports podem ser organizados em conjuntos separados, onde cada conjunto representa um conjunto de opiniões sobre um produto ou experiência de compra específica. Isso pode ajudar a empresa a monitorar a satisfação do cliente e identificar áreas de melhoria.</w:t>
+      </w:r>
+    </w:p>
+    <w:p>
+      <w:pPr>
+        <w:jc w:val="both"/>
+      </w:pPr>
+      <w:r>
+        <w:t>Aqui estão alguns exemplos de operações de conjuntos aplicadas à empresa Pet Sports:</w:t>
+      </w:r>
+    </w:p>
+    <w:p>
+      <w:pPr>
+        <w:jc w:val="both"/>
+        <w:rPr>
+          <w:b/>
+        </w:rPr>
+      </w:pPr>
+      <w:r>
+        <w:rPr>
+          <w:b/>
+        </w:rPr>
+        <w:t>União de Conjuntos:</w:t>
+      </w:r>
+    </w:p>
+    <w:p>
+      <w:pPr>
+        <w:jc w:val="both"/>
+      </w:pPr>
+      <w:r>
+        <w:t>União de Clientes: O conjunto de clientes que compraram roupas de basquete para cães e o conjunto de clientes que compraram roupas de futebol para gatos formam a união de clientes da Pet Sports.</w:t>
+      </w:r>
+    </w:p>
+    <w:p>
+      <w:pPr>
+        <w:jc w:val="both"/>
+      </w:pPr>
+      <w:r>
+        <w:t>União de Produtos: A união de todos os produtos vendidos pela Pet Sports incluiria roupas esportivas para animais de estimação, acessórios esportivos e qualquer outro item disponível em seu catálogo.</w:t>
+      </w:r>
+    </w:p>
+    <w:p>
+      <w:pPr>
+        <w:jc w:val="both"/>
+        <w:rPr>
+          <w:b/>
+        </w:rPr>
+      </w:pPr>
+      <w:r>
+        <w:rPr>
+          <w:b/>
+        </w:rPr>
+        <w:t>Interseção de Conjuntos:</w:t>
+      </w:r>
+    </w:p>
+    <w:p>
+      <w:pPr>
+        <w:jc w:val="both"/>
+      </w:pPr>
+      <w:r>
+        <w:t>Interseção de Clientes: O conjunto de clientes que compraram roupas de basquete para cães e também compraram roupas de futebol para gatos representa a interseção de clientes interessados em ambos os tipos de produtos.</w:t>
+      </w:r>
+    </w:p>
+    <w:p>
+      <w:pPr>
+        <w:jc w:val="both"/>
+      </w:pPr>
+      <w:r>
+        <w:t>Interseção de Produtos: A interseção entre os produtos disponíveis na seção de roupas esportivas e na seção de acessórios esportivos da Pet Sports mostra os itens que estão presentes em ambas as categorias.</w:t>
+      </w:r>
+    </w:p>
+    <w:p>
+      <w:pPr>
+        <w:jc w:val="both"/>
+        <w:rPr>
+          <w:b/>
+        </w:rPr>
+      </w:pPr>
+      <w:r>
+        <w:rPr>
+          <w:b/>
+        </w:rPr>
+        <w:t>Diferença de Conjuntos:</w:t>
+      </w:r>
+    </w:p>
+    <w:p>
+      <w:pPr>
+        <w:jc w:val="both"/>
+      </w:pPr>
+      <w:r>
+        <w:t>Diferença de Clientes: O conjunto de clientes que compraram roupas de basquete para cães, mas não compraram roupas de futebol para gatos, representa a diferença entre os dois conjuntos de clientes.</w:t>
+      </w:r>
+    </w:p>
+    <w:p>
+      <w:pPr>
+        <w:jc w:val="both"/>
+      </w:pPr>
+      <w:r>
+        <w:t>Diferença de Produtos: A diferença entre os produtos disponíveis na seção de roupas esportivas e na seção de acessórios esportivos da Pet Sports mostra os itens exclusivos de cada categoria.</w:t>
+      </w:r>
+    </w:p>
+    <w:p>
+      <w:pPr>
+        <w:jc w:val="both"/>
+        <w:rPr>
+          <w:b/>
+        </w:rPr>
+      </w:pPr>
+      <w:r>
+        <w:rPr>
+          <w:b/>
+        </w:rPr>
+        <w:t>Produto Cartesiano de Conjuntos:</w:t>
+      </w:r>
+    </w:p>
+    <w:p>
+      <w:pPr>
+        <w:jc w:val="both"/>
+      </w:pPr>
+      <w:r>
+        <w:t>Produto Cartesiano de Clientes e Produtos: Se quisermos analisar todas as possíveis combinações de clientes e produtos, podemos calcular o produto cartesiano entre o conjunto de clientes e o conjunto de produtos da Pet Sports. Cada elemento do produto cartesiano representa uma possível compra feita por um cliente específico em relação a um produto específico.</w:t>
+      </w:r>
+    </w:p>
+    <w:p>
+      <w:pPr>
+        <w:jc w:val="both"/>
+      </w:pPr>
+      <w:r>
+        <w:t>Ao trabalhar com conceitos de conjuntos, a empresa Pet Sports pode organizar e analisar suas operações de maneira mais estruturada, facilitando a tomada de decisões informadas e o gerenciamento eficaz de seus recursos e atividades comerciais.</w:t>
+      </w:r>
+    </w:p>
+    <w:p>
+      <w:pPr>
+        <w:spacing w:after="0" w:line="240" w:lineRule="auto"/>
+        <w:rPr>
+          <w:rFonts w:asciiTheme="majorHAnsi" w:eastAsiaTheme="majorEastAsia" w:hAnsiTheme="majorHAnsi" w:cstheme="majorBidi"/>
+          <w:color w:val="0F4761" w:themeColor="accent1" w:themeShade="BF"/>
+          <w:sz w:val="40"/>
+          <w:szCs w:val="40"/>
+        </w:rPr>
+      </w:pPr>
+      <w:r>
+        <w:br w:type="page"/>
+      </w:r>
+    </w:p>
+    <w:p>
+      <w:pPr>
+        <w:pStyle w:val="Ttulo1"/>
+      </w:pPr>
+      <w:bookmarkStart w:id="14" w:name="_Toc179384571"/>
+      <w:r>
+        <w:t>4. Comportamento Organizacional em ambiente disruptivo</w:t>
+      </w:r>
+      <w:bookmarkEnd w:id="14"/>
+    </w:p>
+    <w:p>
+      <w:pPr>
+        <w:pStyle w:val="Ttulo2"/>
+      </w:pPr>
+      <w:bookmarkStart w:id="15" w:name="_Toc179384572"/>
+      <w:r>
+        <w:t xml:space="preserve">4.1. </w:t>
+      </w:r>
+      <w:r>
+        <w:t>História da Empresa, Seus "Heróis"/fundadores, Características comportamentais dos sócios e valores.</w:t>
+      </w:r>
+      <w:bookmarkEnd w:id="15"/>
+      <w:r>
+        <w:t xml:space="preserve"> </w:t>
+      </w:r>
+    </w:p>
+    <w:p>
+      <w:pPr>
+        <w:pStyle w:val="Ttulo3"/>
+      </w:pPr>
+      <w:r>
+        <w:t>4.1.1. Um pouco mais da história da empresa</w:t>
+      </w:r>
+    </w:p>
+    <w:p/>
+    <w:p>
+      <w:r>
+        <w:t>A verdade é que a Leitura </w:t>
+      </w:r>
+      <w:r>
+        <w:t>já possui mais de 50 anos de história</w:t>
+      </w:r>
+      <w:r>
+        <w:t> e permanece viva até os dias atuais — mesmo com reformas na sua logística e problemas financeiros. Com certeza ainda tem uma próxima de você, principalmente se vive nas grandes capitais.</w:t>
+      </w:r>
+    </w:p>
+    <w:p>
+      <w:r>
+        <w:t>A origem da livraria Leitura é </w:t>
+      </w:r>
+      <w:r>
+        <w:t>mineira</w:t>
+      </w:r>
+      <w:r>
+        <w:t>, mais especificamente da capital do estado, Belo Horizonte. Tudo começou com um pequeno sebo criado por Emídio Teles quando tinha apenas 17 anos.</w:t>
+      </w:r>
+    </w:p>
+    <w:p>
+      <w:r>
+        <w:t>A ideia era vender livros usados em bom estado</w:t>
+      </w:r>
+      <w:r>
+        <w:t> — assim como é a proposta da grande maioria dos sebos. A sua localização era a Galeria do Ouvidor, ponto tradicional na parte central de BH que abriga várias boutiques ecléticas e restaurantes.</w:t>
+      </w:r>
+    </w:p>
+    <w:p>
+      <w:r>
+        <w:t>O nome original era “Livraria Lê”. A pequena livraria em questão foi aumentando até que em 1980 foi aberta a primeira filial — ainda em Belo Horizonte. A diferença para a matriz era que essa vendia também artigos de papelaria.</w:t>
+      </w:r>
+      <w:r>
+        <w:br/>
+      </w:r>
+      <w:r>
+        <w:br/>
+        <w:t>Já no ano 2000 a empresa inaugurou a primeira filial fora do estado de Minas Gerais, no Shopping Pier 21, em Brasília.</w:t>
+      </w:r>
+    </w:p>
+    <w:p>
+      <w:r>
+        <w:t>A livraria Leitura com certeza já foi presença na sua vida. Seja você fã de livros ou de arquivos multimídias, essa livraria é dita como um verdadeiro “tesouro nacional”, tamanha é a sua diversidade de títulos e de produtos comercializados.</w:t>
+      </w:r>
+    </w:p>
+    <w:p>
+      <w:pPr>
+        <w:pStyle w:val="Ttulo3"/>
+        <w:spacing w:line="240" w:lineRule="auto"/>
+      </w:pPr>
+      <w:r>
+        <w:t>4.1.2. Heróis fundadores e comportamento dos sócios</w:t>
+      </w:r>
+    </w:p>
+    <w:p>
+      <w:pPr>
+        <w:spacing w:line="240" w:lineRule="auto"/>
+      </w:pPr>
+    </w:p>
+    <w:p>
+      <w:pPr>
+        <w:spacing w:line="240" w:lineRule="auto"/>
+      </w:pPr>
+      <w:r>
+        <w:t>Atualmente o</w:t>
+      </w:r>
+      <w:r>
+        <w:t xml:space="preserve"> negócio é liderado por Marcus Teles, irmão de Emídio, que está na livraria há mais de 40 anos. Logo que começou a trabalhar na empresa, ganhou participação de 10% como sócio. O modelo, até hoje, é replicado nas unidades: os líderes regionais que se destacam recebem a oferta para se tornarem sócios minoritários da companhia e encabeçar a abertura de uma nova loja.</w:t>
+      </w:r>
+    </w:p>
+    <w:p>
+      <w:r>
+        <w:t xml:space="preserve">Ao se mudar da cidadezinha mineira de Dores do Indaiá para a capital do estado, Belo Horizonte, Marcus Teles cumpriu um ritual de passagem comum nos negócios de família à moda antiga. Em </w:t>
+      </w:r>
+      <w:r>
         <w:lastRenderedPageBreak/>
-        <w:t xml:space="preserve">Conjuntos de Clientes: Podemos definir um conjunto de clientes da Pet Sports, representando todos os donos de animais de estimação que compram produtos da empresa. Este conjunto pode ser segmentado em subconjuntos com base em diferentes critérios, como clientes fiéis, clientes novos, clientes que compram produtos </w:t>
-      </w:r>
-      <w:proofErr w:type="gramStart"/>
-      <w:r>
-        <w:t>específicos, etc.</w:t>
-      </w:r>
-      <w:proofErr w:type="gramEnd"/>
+        <w:t xml:space="preserve">1979, </w:t>
+      </w:r>
+      <w:r>
+        <w:t xml:space="preserve">o garoto de 13 anos começou a trabalhar como office boy na livraria que um de seus irmãos mantinha havia mais de uma década na tradicional Galeria Ouvidor, no centro de BH. </w:t>
+      </w:r>
+      <w:r>
+        <w:t xml:space="preserve">“Depois, fui faxineiro, caixa e vendedor”, conta. Quando completou 18, sua dedicação foi premiada: o irmão fez dele seu sócio, com uma participação de 10%. Desde então, o empreendimento do clã não parou de crescer — e Teles, o caçula dos quinze filhos de um fazendeiro, aos poucos assumiu o leme.  </w:t>
+      </w:r>
+    </w:p>
+    <w:p>
+      <w:pPr>
+        <w:pStyle w:val="Ttulo3"/>
+        <w:spacing w:line="480" w:lineRule="auto"/>
+      </w:pPr>
+      <w:r>
+        <w:t>4.1.</w:t>
+      </w:r>
+      <w:r>
+        <w:t>3</w:t>
+      </w:r>
+      <w:r>
+        <w:t xml:space="preserve">. </w:t>
+      </w:r>
+      <w:r>
+        <w:t>Valores</w:t>
+      </w:r>
+    </w:p>
+    <w:p>
+      <w:r>
+        <w:t xml:space="preserve">Em um ambiente de trabalho saudável, o </w:t>
+      </w:r>
+      <w:r>
+        <w:rPr>
+          <w:b/>
+          <w:bCs/>
+          <w:color w:val="156082" w:themeColor="accent1"/>
+        </w:rPr>
+        <w:t>respeito e a honestidade com o próximo</w:t>
+      </w:r>
+      <w:r>
+        <w:rPr>
+          <w:color w:val="156082" w:themeColor="accent1"/>
+        </w:rPr>
+        <w:t xml:space="preserve"> </w:t>
+      </w:r>
+      <w:r>
+        <w:t xml:space="preserve">são fundamentais. Ao </w:t>
+      </w:r>
+      <w:r>
+        <w:rPr>
+          <w:b/>
+          <w:bCs/>
+          <w:color w:val="156082" w:themeColor="accent1"/>
+        </w:rPr>
+        <w:t>fazer o melhor possível</w:t>
+      </w:r>
+      <w:r>
+        <w:t xml:space="preserve">, sempre com o </w:t>
+      </w:r>
+      <w:r>
+        <w:rPr>
+          <w:b/>
+          <w:bCs/>
+          <w:color w:val="156082" w:themeColor="accent1"/>
+        </w:rPr>
+        <w:t>objetivo de alcançar resultados</w:t>
+      </w:r>
+      <w:r>
+        <w:t xml:space="preserve">, cultivamos um clima de </w:t>
+      </w:r>
+      <w:r>
+        <w:rPr>
+          <w:b/>
+          <w:bCs/>
+          <w:color w:val="156082" w:themeColor="accent1"/>
+        </w:rPr>
+        <w:t>cooperação mútua</w:t>
+      </w:r>
+      <w:r>
+        <w:t xml:space="preserve">, essencial para o crescimento coletivo. </w:t>
+      </w:r>
+      <w:r>
+        <w:t xml:space="preserve">Nossa meta é </w:t>
+      </w:r>
+      <w:r>
+        <w:rPr>
+          <w:b/>
+          <w:bCs/>
+          <w:color w:val="156082" w:themeColor="accent1"/>
+        </w:rPr>
+        <w:t>garantir a satisfação plena do cliente</w:t>
+      </w:r>
+      <w:r>
+        <w:t xml:space="preserve">, assegurando </w:t>
+      </w:r>
+      <w:r>
+        <w:rPr>
+          <w:b/>
+          <w:bCs/>
+          <w:color w:val="156082" w:themeColor="accent1"/>
+        </w:rPr>
+        <w:t>que ele permaneça contente mesmo após o uso do produto</w:t>
+      </w:r>
+      <w:r>
+        <w:t xml:space="preserve">. </w:t>
+      </w:r>
+      <w:r>
+        <w:t xml:space="preserve">Essa relação se constrói com </w:t>
+      </w:r>
+      <w:r>
+        <w:rPr>
+          <w:b/>
+          <w:bCs/>
+          <w:color w:val="156082" w:themeColor="accent1"/>
+        </w:rPr>
+        <w:t>respeito e reconhecimento</w:t>
+      </w:r>
+      <w:r>
+        <w:t xml:space="preserve">, onde a </w:t>
+      </w:r>
+      <w:r>
+        <w:rPr>
+          <w:b/>
+          <w:bCs/>
+          <w:color w:val="156082" w:themeColor="accent1"/>
+        </w:rPr>
+        <w:t>proatividade em relação à empresa e seus resultados</w:t>
+      </w:r>
+      <w:r>
+        <w:t xml:space="preserve"> é valorizada. Assim, podemos </w:t>
+      </w:r>
+      <w:r>
+        <w:rPr>
+          <w:b/>
+          <w:bCs/>
+          <w:color w:val="156082" w:themeColor="accent1"/>
+        </w:rPr>
+        <w:t>crescer com os pés no chão</w:t>
+      </w:r>
+      <w:r>
+        <w:t>, sempre buscando o desenvolvimento sustentável e a confiança mútua.</w:t>
+      </w:r>
+    </w:p>
+    <w:p>
+      <w:r>
+        <w:tab/>
+      </w:r>
+    </w:p>
+    <w:p>
+      <w:pPr>
+        <w:pStyle w:val="Ttulo2"/>
+      </w:pPr>
+      <w:bookmarkStart w:id="16" w:name="_Toc179384573"/>
+      <w:r>
+        <w:t xml:space="preserve">4.2. </w:t>
+      </w:r>
+      <w:r>
+        <w:t>Lema da Empresa: o que se repete dentro da Organização? Conceito/Identidade da Marca</w:t>
+      </w:r>
+      <w:bookmarkEnd w:id="16"/>
+      <w:r>
+        <w:t xml:space="preserve"> </w:t>
+      </w:r>
+    </w:p>
+    <w:p/>
+    <w:p>
+      <w:pPr>
+        <w:pStyle w:val="Ttulo2"/>
+      </w:pPr>
+      <w:bookmarkStart w:id="17" w:name="_Toc179384574"/>
+      <w:r>
+        <w:t xml:space="preserve">4.3. </w:t>
+      </w:r>
+      <w:r>
+        <w:t>Missão, Visão e Valores e Código de Ética</w:t>
+      </w:r>
+      <w:bookmarkEnd w:id="17"/>
+    </w:p>
+    <w:p>
+      <w:pPr>
+        <w:pStyle w:val="Ttulo2"/>
+      </w:pPr>
+      <w:r>
+        <w:t xml:space="preserve"> </w:t>
+      </w:r>
+    </w:p>
+    <w:p>
+      <w:pPr>
+        <w:pStyle w:val="Ttulo2"/>
+      </w:pPr>
+      <w:bookmarkStart w:id="18" w:name="_Toc179384575"/>
+      <w:r>
+        <w:t xml:space="preserve">4.4. </w:t>
+      </w:r>
+      <w:r>
+        <w:t>Definição dos PILARES da Cultura da Empresa. Quais são os três principais COMPORTAMENTOS que a empresa deseja desenvolver nos seus funcionários?</w:t>
+      </w:r>
+      <w:bookmarkEnd w:id="18"/>
+      <w:r>
+        <w:t xml:space="preserve"> </w:t>
+      </w:r>
+    </w:p>
+    <w:p/>
+    <w:p>
+      <w:pPr>
+        <w:pStyle w:val="Ttulo2"/>
+      </w:pPr>
+      <w:bookmarkStart w:id="19" w:name="_Toc179384576"/>
+      <w:r>
+        <w:t xml:space="preserve">4.5. </w:t>
+      </w:r>
+      <w:r>
+        <w:t>Definição dos Objetivos (Quantitativo e Qualitativo) da Cultura da Empresa.</w:t>
+      </w:r>
+      <w:bookmarkEnd w:id="19"/>
+      <w:r>
+        <w:t xml:space="preserve"> </w:t>
+      </w:r>
     </w:p>
     <w:p>
       <w:pPr>
         <w:jc w:val="both"/>
       </w:pPr>
-      <w:r>
-        <w:t>Conjuntos de Produtos: A empresa pode ter conjuntos de produtos que representam diferentes categorias de itens que ela oferece, como roupas de basquete para cães, roupas de futebol para gatos, acessórios esportivos para animais de estimação, entre outros. Cada conjunto pode conter uma variedade de produtos específicos dentro dessa categoria.</w:t>
-      </w:r>
-    </w:p>
-    <w:p>
-      <w:pPr>
-        <w:jc w:val="both"/>
-      </w:pPr>
-      <w:r>
-        <w:t>Conjuntos de Serviços: Embora a empresa se concentre principalmente na venda de produtos, também pode oferecer serviços complementares, como personalização de produtos, consultoria de estilo para pets, serviços de entrega expressa, entre outros. Estes serviços podem ser organizados em conjuntos separados com base em suas características e benefícios.</w:t>
-      </w:r>
-    </w:p>
-    <w:p>
-      <w:pPr>
-        <w:jc w:val="both"/>
-      </w:pPr>
-      <w:r>
-        <w:t>Conjuntos de Pedidos: Os pedidos feitos pelos clientes podem ser representados como conjuntos de pedidos, onde cada conjunto contém os itens comprados por um cliente em uma transação específica. Isso pode ser útil para analisar padrões de compra, identificar produtos populares e entender o comportamento do cliente.</w:t>
-      </w:r>
-    </w:p>
-    <w:p>
-      <w:pPr>
-        <w:jc w:val="both"/>
-      </w:pPr>
-      <w:r>
-        <w:t>Conjuntos de Feedback e Avaliações: Os feedbacks e avaliações dos clientes sobre os produtos e serviços da Pet Sports podem ser organizados em conjuntos separados, onde cada conjunto representa um conjunto de opiniões sobre um produto ou experiência de compra específica. Isso pode ajudar a empresa a monitorar a satisfação do cliente e identificar áreas de melhoria.</w:t>
-      </w:r>
-    </w:p>
-    <w:p>
-      <w:pPr>
-        <w:jc w:val="both"/>
-      </w:pPr>
-      <w:r>
-        <w:t>Aqui estão alguns exemplos de operações de conjuntos aplicadas à empresa Pet Sports:</w:t>
-      </w:r>
-    </w:p>
-    <w:p>
-      <w:pPr>
-        <w:jc w:val="both"/>
-        <w:rPr>
-          <w:b/>
-        </w:rPr>
-      </w:pPr>
-      <w:r>
-        <w:rPr>
-          <w:b/>
-        </w:rPr>
-        <w:t>União de Conjuntos:</w:t>
-      </w:r>
-    </w:p>
-    <w:p>
-      <w:pPr>
-        <w:jc w:val="both"/>
-      </w:pPr>
-      <w:r>
-        <w:t>União de Clientes: O conjunto de clientes que compraram roupas de basquete para cães e o conjunto de clientes que compraram roupas de futebol para gatos formam a união de clientes da Pet Sports.</w:t>
-      </w:r>
-    </w:p>
-    <w:p>
-      <w:pPr>
-        <w:jc w:val="both"/>
-      </w:pPr>
-      <w:r>
-        <w:t>União de Produtos: A união de todos os produtos vendidos pela Pet Sports incluiria roupas esportivas para animais de estimação, acessórios esportivos e qualquer outro item disponível em seu catálogo.</w:t>
-      </w:r>
-    </w:p>
-    <w:p>
-      <w:pPr>
-        <w:jc w:val="both"/>
-        <w:rPr>
-          <w:b/>
-        </w:rPr>
-      </w:pPr>
-      <w:r>
-        <w:rPr>
-          <w:b/>
-        </w:rPr>
-        <w:t>Interseção de Conjuntos:</w:t>
-      </w:r>
-    </w:p>
-    <w:p>
-      <w:pPr>
-        <w:jc w:val="both"/>
-      </w:pPr>
-      <w:r>
-        <w:t xml:space="preserve">Interseção de Clientes: O conjunto de clientes que compraram roupas de basquete para cães </w:t>
-      </w:r>
-      <w:proofErr w:type="gramStart"/>
-      <w:r>
-        <w:t>e também</w:t>
-      </w:r>
-      <w:proofErr w:type="gramEnd"/>
-      <w:r>
-        <w:t xml:space="preserve"> compraram roupas de futebol para gatos representa a interseção de clientes interessados em ambos os tipos de produtos.</w:t>
-      </w:r>
-    </w:p>
-    <w:p>
-      <w:pPr>
-        <w:jc w:val="both"/>
-      </w:pPr>
-      <w:r>
-        <w:t>Interseção de Produtos: A interseção entre os produtos disponíveis na seção de roupas esportivas e na seção de acessórios esportivos da Pet Sports mostra os itens que estão presentes em ambas as categorias.</w:t>
-      </w:r>
-    </w:p>
-    <w:p>
-      <w:pPr>
-        <w:jc w:val="both"/>
-        <w:rPr>
-          <w:b/>
-        </w:rPr>
-      </w:pPr>
-      <w:r>
-        <w:rPr>
-          <w:b/>
-        </w:rPr>
-        <w:t>Diferença de Conjuntos:</w:t>
-      </w:r>
-    </w:p>
-    <w:p>
-      <w:pPr>
-        <w:jc w:val="both"/>
-      </w:pPr>
+    </w:p>
+    <w:p>
+      <w:pPr>
+        <w:spacing w:after="0" w:line="240" w:lineRule="auto"/>
+        <w:rPr>
+          <w:rFonts w:asciiTheme="majorHAnsi" w:eastAsiaTheme="majorEastAsia" w:hAnsiTheme="majorHAnsi" w:cstheme="majorBidi"/>
+          <w:color w:val="0F4761" w:themeColor="accent1" w:themeShade="BF"/>
+          <w:sz w:val="40"/>
+          <w:szCs w:val="40"/>
+        </w:rPr>
+      </w:pPr>
+      <w:r>
+        <w:br w:type="page"/>
+      </w:r>
+    </w:p>
+    <w:p>
+      <w:pPr>
+        <w:pStyle w:val="Ttulo1"/>
+      </w:pPr>
+      <w:bookmarkStart w:id="20" w:name="_Toc179384577"/>
       <w:r>
         <w:lastRenderedPageBreak/>
-        <w:t>Diferença de Clientes: O conjunto de clientes que compraram roupas de basquete para cães, mas não compraram roupas de futebol para gatos, representa a diferença entre os dois conjuntos de clientes.</w:t>
-      </w:r>
-    </w:p>
-    <w:p>
-      <w:pPr>
-        <w:jc w:val="both"/>
-      </w:pPr>
-      <w:r>
-        <w:t>Diferença de Produtos: A diferença entre os produtos disponíveis na seção de roupas esportivas e na seção de acessórios esportivos da Pet Sports mostra os itens exclusivos de cada categoria.</w:t>
-      </w:r>
-    </w:p>
-    <w:p>
-      <w:pPr>
-        <w:jc w:val="both"/>
-        <w:rPr>
-          <w:b/>
-        </w:rPr>
-      </w:pPr>
-      <w:r>
-        <w:rPr>
-          <w:b/>
-        </w:rPr>
-        <w:t>Produto Cartesiano de Conjuntos:</w:t>
-      </w:r>
-    </w:p>
-    <w:p>
-      <w:pPr>
-        <w:jc w:val="both"/>
-      </w:pPr>
-      <w:r>
-        <w:t>Produto Cartesiano de Clientes e Produtos: Se quisermos analisar todas as possíveis combinações de clientes e produtos, podemos calcular o produto cartesiano entre o conjunto de clientes e o conjunto de produtos da Pet Sports. Cada elemento do produto cartesiano representa uma possível compra feita por um cliente específico em relação a um produto específico.</w:t>
-      </w:r>
-    </w:p>
-    <w:p>
-      <w:pPr>
-        <w:jc w:val="both"/>
-      </w:pPr>
-      <w:r>
-        <w:t>Ao trabalhar com conceitos de conjuntos, a empresa Pet Sports pode organizar e analisar suas operações de maneira mais estruturada, facilitando a tomada de decisões informadas e o gerenciamento eficaz de seus recursos e atividades comerciais.</w:t>
-      </w:r>
-    </w:p>
-    <w:p>
-      <w:pPr>
-        <w:jc w:val="both"/>
-        <w:rPr>
-          <w:b/>
-          <w:sz w:val="32"/>
-        </w:rPr>
-      </w:pPr>
-      <w:r>
-        <w:rPr>
-          <w:b/>
-          <w:sz w:val="32"/>
-        </w:rPr>
-        <w:t>4. Comportamento Organizacional em ambiente disruptivo</w:t>
-      </w:r>
-    </w:p>
-    <w:p>
-      <w:pPr>
-        <w:pStyle w:val="Default"/>
-      </w:pPr>
-      <w:r>
-        <w:t>Será necessário elaborar os seguintes itens:</w:t>
-      </w:r>
-    </w:p>
-    <w:p>
-      <w:pPr>
-        <w:pStyle w:val="Default"/>
-        <w:numPr>
-          <w:ilvl w:val="0"/>
-          <w:numId w:val="1"/>
-        </w:numPr>
-        <w:spacing w:after="135"/>
-        <w:ind w:left="0" w:firstLine="0"/>
-        <w:rPr>
-          <w:sz w:val="23"/>
-        </w:rPr>
-      </w:pPr>
-      <w:r>
-        <w:rPr>
-          <w:sz w:val="23"/>
-        </w:rPr>
-        <w:t xml:space="preserve">História da Empresa, Seus "Heróis"/fundadores, Características comportamentais dos sócios e valores. </w:t>
-      </w:r>
-    </w:p>
-    <w:p>
-      <w:pPr>
-        <w:pStyle w:val="Default"/>
-        <w:numPr>
-          <w:ilvl w:val="0"/>
-          <w:numId w:val="1"/>
-        </w:numPr>
-        <w:spacing w:after="135"/>
-        <w:ind w:left="0" w:firstLine="0"/>
-        <w:rPr>
-          <w:sz w:val="23"/>
-        </w:rPr>
-      </w:pPr>
-      <w:r>
-        <w:rPr>
-          <w:sz w:val="23"/>
-        </w:rPr>
-        <w:t xml:space="preserve">Lema da Empresa: o que se repete dentro da Organização? Mascote, Conceito/Identidade da Marca </w:t>
-      </w:r>
-    </w:p>
-    <w:p>
-      <w:pPr>
-        <w:pStyle w:val="Default"/>
-        <w:numPr>
-          <w:ilvl w:val="0"/>
-          <w:numId w:val="1"/>
-        </w:numPr>
-        <w:spacing w:after="135"/>
-        <w:ind w:left="0" w:firstLine="0"/>
-        <w:rPr>
-          <w:sz w:val="23"/>
-        </w:rPr>
-      </w:pPr>
-      <w:r>
-        <w:rPr>
-          <w:sz w:val="23"/>
-        </w:rPr>
-        <w:t xml:space="preserve">Missão, Visão e Valores e Código de Ética </w:t>
-      </w:r>
-    </w:p>
-    <w:p>
-      <w:pPr>
-        <w:pStyle w:val="Default"/>
-        <w:numPr>
-          <w:ilvl w:val="0"/>
-          <w:numId w:val="1"/>
-        </w:numPr>
-        <w:spacing w:after="135"/>
-        <w:ind w:left="0" w:firstLine="0"/>
-        <w:rPr>
-          <w:sz w:val="23"/>
-        </w:rPr>
-      </w:pPr>
-      <w:r>
-        <w:rPr>
-          <w:sz w:val="23"/>
-        </w:rPr>
-        <w:t xml:space="preserve">Definição dos PILARES da Cultura da Empresa. Quais são os três principais COMPORTAMENTOS que a empresa deseja desenvolver nos seus funcionários? </w:t>
-      </w:r>
-    </w:p>
-    <w:p>
-      <w:pPr>
-        <w:pStyle w:val="Default"/>
-        <w:numPr>
-          <w:ilvl w:val="0"/>
-          <w:numId w:val="1"/>
-        </w:numPr>
-        <w:spacing w:after="0"/>
-        <w:ind w:left="0" w:firstLine="0"/>
-        <w:rPr>
-          <w:sz w:val="23"/>
-        </w:rPr>
-      </w:pPr>
-      <w:r>
-        <w:rPr>
-          <w:sz w:val="23"/>
-        </w:rPr>
-        <w:t xml:space="preserve">Definição dos Objetivos (Quantitativo e Qualitativo) da Cultura da Empresa. </w:t>
-      </w:r>
-    </w:p>
-    <w:p>
-      <w:pPr>
-        <w:jc w:val="both"/>
-      </w:pPr>
-    </w:p>
-    <w:p>
-      <w:pPr>
+        <w:t>Referências</w:t>
+      </w:r>
+      <w:bookmarkEnd w:id="20"/>
+    </w:p>
+    <w:p>
+      <w:pPr>
+        <w:spacing w:after="0" w:line="240" w:lineRule="auto"/>
+      </w:pPr>
+      <w:r>
+        <w:t>A Leitura</w:t>
+      </w:r>
+      <w:r>
+        <w:t xml:space="preserve"> - </w:t>
+      </w:r>
+      <w:hyperlink r:id="rId35" w:history="1">
+        <w:r>
+          <w:rPr>
+            <w:rStyle w:val="Hyperlink"/>
+          </w:rPr>
+          <w:t>https://institucional.leitura.com.br/a-leitura/</w:t>
+        </w:r>
+      </w:hyperlink>
+    </w:p>
+    <w:p>
+      <w:pPr>
+        <w:spacing w:after="0" w:line="240" w:lineRule="auto"/>
+      </w:pPr>
+      <w:r>
+        <w:t>Conheça a história da livraria Leitura</w:t>
+      </w:r>
+      <w:r>
+        <w:t xml:space="preserve"> - </w:t>
+      </w:r>
+      <w:hyperlink r:id="rId36" w:history="1">
+        <w:r>
+          <w:rPr>
+            <w:rStyle w:val="Hyperlink"/>
+          </w:rPr>
+          <w:t>https://www.livrobingo.com.br/conheca-a-historia-da-livraria-leitura</w:t>
+        </w:r>
+      </w:hyperlink>
+    </w:p>
+    <w:p/>
+    <w:p>
+      <w:pPr>
+        <w:spacing w:after="0" w:line="240" w:lineRule="auto"/>
         <w:rPr>
           <w:b/>
           <w:sz w:val="28"/>
         </w:rPr>
       </w:pPr>
       <w:r>
-        <w:br w:type="page"/>
-      </w:r>
-    </w:p>
-    <w:p>
-      <w:pPr>
-        <w:jc w:val="both"/>
-        <w:rPr>
-          <w:b/>
-        </w:rPr>
-      </w:pPr>
-      <w:r>
         <w:rPr>
           <w:b/>
           <w:sz w:val="28"/>
         </w:rPr>
-        <w:lastRenderedPageBreak/>
-        <w:t>Referências</w:t>
-      </w:r>
-    </w:p>
-    <w:p>
-      <w:pPr>
-        <w:rPr>
-          <w:b/>
-          <w:sz w:val="32"/>
-          <w:szCs w:val="32"/>
-        </w:rPr>
-        <w:sectPr>
-          <w:headerReference w:type="default" r:id="rId35"/>
-          <w:footerReference w:type="default" r:id="rId36"/>
-          <w:headerReference w:type="first" r:id="rId37"/>
-          <w:footerReference w:type="first" r:id="rId38"/>
-          <w:pgSz w:w="11906" w:h="16838"/>
-          <w:pgMar w:top="765" w:right="720" w:bottom="765" w:left="720" w:header="708" w:footer="708" w:gutter="0"/>
-          <w:pgNumType w:start="1"/>
-          <w:cols w:space="720"/>
-          <w:formProt w:val="0"/>
-          <w:docGrid w:linePitch="100"/>
-        </w:sectPr>
-      </w:pPr>
-      <w:r>
-        <w:t xml:space="preserve">INSTITUTO PET BRASIL. </w:t>
-      </w:r>
-      <w:r>
-        <w:rPr>
-          <w:rStyle w:val="Forte"/>
-        </w:rPr>
-        <w:t>Setor Pet mantem indicação de crescimento desacelerando em 2023</w:t>
-      </w:r>
-      <w:r>
-        <w:t>. Disponível em: https://www.gov.br/agricultura/pt-br/assuntos/camaras-setoriais-tematicas/documentos/camaras-setoriais/animais-e-estimacao/2023/38a-ro-26-10-2023/setor-pet-release_faturamento-2023-base-1o-sem.pdf. Acesso em: 26 fev. 2024.</w:t>
+        <w:br w:type="page"/>
       </w:r>
     </w:p>
     <w:p>
@@ -2535,19 +3873,35 @@
       </w:pPr>
       <w:r>
         <w:rPr>
+          <w:b/>
+          <w:sz w:val="28"/>
+        </w:rPr>
+        <w:lastRenderedPageBreak/>
+        <w:t>Apêndice 1 – Organograma Empresarial</w:t>
+      </w:r>
+    </w:p>
+    <w:p>
+      <w:pPr>
+        <w:jc w:val="both"/>
+        <w:rPr>
+          <w:b/>
+          <w:sz w:val="28"/>
+        </w:rPr>
+      </w:pPr>
+      <w:r>
+        <w:rPr>
           <w:noProof/>
         </w:rPr>
-        <w:lastRenderedPageBreak/>
         <w:drawing>
-          <wp:anchor distT="0" distB="0" distL="0" distR="0" simplePos="0" relativeHeight="37" behindDoc="0" locked="0" layoutInCell="0" allowOverlap="1" wp14:anchorId="7F727CF1" wp14:editId="7F727CF2">
+          <wp:anchor distT="0" distB="0" distL="0" distR="0" simplePos="0" relativeHeight="37" behindDoc="0" locked="0" layoutInCell="0" allowOverlap="1" wp14:anchorId="7F727CF1" wp14:editId="544EFDE4">
             <wp:simplePos x="0" y="0"/>
             <wp:positionH relativeFrom="margin">
-              <wp:align>left</wp:align>
+              <wp:posOffset>-72390</wp:posOffset>
             </wp:positionH>
             <wp:positionV relativeFrom="paragraph">
-              <wp:posOffset>3810</wp:posOffset>
+              <wp:posOffset>163195</wp:posOffset>
             </wp:positionV>
-            <wp:extent cx="8686800" cy="6217285"/>
+            <wp:extent cx="6769100" cy="4844756"/>
             <wp:effectExtent l="0" t="0" r="0" b="0"/>
             <wp:wrapNone/>
             <wp:docPr id="14" name="Imagem 7"/>
@@ -2564,7 +3918,7 @@
                     </pic:cNvPicPr>
                   </pic:nvPicPr>
                   <pic:blipFill>
-                    <a:blip r:embed="rId39"/>
+                    <a:blip r:embed="rId37"/>
                     <a:stretch>
                       <a:fillRect/>
                     </a:stretch>
@@ -2572,7 +3926,7 @@
                   <pic:spPr bwMode="auto">
                     <a:xfrm>
                       <a:off x="0" y="0"/>
-                      <a:ext cx="8686800" cy="6217285"/>
+                      <a:ext cx="6769100" cy="4844756"/>
                     </a:xfrm>
                     <a:prstGeom prst="rect">
                       <a:avLst/>
@@ -2582,47 +3936,41 @@
                 </pic:pic>
               </a:graphicData>
             </a:graphic>
+            <wp14:sizeRelH relativeFrom="margin">
+              <wp14:pctWidth>0</wp14:pctWidth>
+            </wp14:sizeRelH>
+            <wp14:sizeRelV relativeFrom="margin">
+              <wp14:pctHeight>0</wp14:pctHeight>
+            </wp14:sizeRelV>
           </wp:anchor>
         </w:drawing>
       </w:r>
-      <w:r>
+    </w:p>
+    <w:p>
+      <w:pPr>
+        <w:jc w:val="both"/>
         <w:rPr>
           <w:b/>
           <w:sz w:val="28"/>
         </w:rPr>
-        <w:t>Apêndice 1 – Organograma Empresarial</w:t>
-      </w:r>
+      </w:pPr>
     </w:p>
     <w:p>
       <w:pPr>
         <w:jc w:val="both"/>
-        <w:rPr>
-          <w:b/>
-          <w:sz w:val="28"/>
-        </w:rPr>
-      </w:pPr>
-    </w:p>
-    <w:p>
-      <w:pPr>
-        <w:jc w:val="both"/>
-        <w:rPr>
-          <w:b/>
-          <w:sz w:val="28"/>
-        </w:rPr>
-      </w:pPr>
-    </w:p>
-    <w:p>
-      <w:pPr>
-        <w:jc w:val="both"/>
-      </w:pPr>
+      </w:pPr>
+      <w:r>
+        <w:t xml:space="preserve"> </w:t>
+      </w:r>
     </w:p>
     <w:sectPr>
-      <w:headerReference w:type="default" r:id="rId40"/>
-      <w:footerReference w:type="default" r:id="rId41"/>
-      <w:headerReference w:type="first" r:id="rId42"/>
-      <w:footerReference w:type="first" r:id="rId43"/>
-      <w:pgSz w:w="16838" w:h="11906" w:orient="landscape"/>
-      <w:pgMar w:top="765" w:right="720" w:bottom="765" w:left="720" w:header="708" w:footer="708" w:gutter="0"/>
+      <w:headerReference w:type="even" r:id="rId38"/>
+      <w:headerReference w:type="default" r:id="rId39"/>
+      <w:footerReference w:type="default" r:id="rId40"/>
+      <w:headerReference w:type="first" r:id="rId41"/>
+      <w:footerReference w:type="first" r:id="rId42"/>
+      <w:pgSz w:w="11906" w:h="16838"/>
+      <w:pgMar w:top="720" w:right="765" w:bottom="720" w:left="765" w:header="708" w:footer="708" w:gutter="0"/>
       <w:pgNumType w:start="1"/>
       <w:cols w:space="720"/>
       <w:formProt w:val="0"/>
@@ -2703,55 +4051,6 @@
 <w:ftr xmlns:wpc="http://schemas.microsoft.com/office/word/2010/wordprocessingCanvas" xmlns:cx="http://schemas.microsoft.com/office/drawing/2014/chartex" xmlns:cx1="http://schemas.microsoft.com/office/drawing/2015/9/8/chartex" xmlns:cx2="http://schemas.microsoft.com/office/drawing/2015/10/21/chartex" xmlns:cx3="http://schemas.microsoft.com/office/drawing/2016/5/9/chartex" xmlns:cx4="http://schemas.microsoft.com/office/drawing/2016/5/10/chartex" xmlns:cx5="http://schemas.microsoft.com/office/drawing/2016/5/11/chartex" xmlns:cx6="http://schemas.microsoft.com/office/drawing/2016/5/12/chartex" xmlns:cx7="http://schemas.microsoft.com/office/drawing/2016/5/13/chartex" xmlns:cx8="http://schemas.microsoft.com/office/drawing/2016/5/14/chartex" xmlns:mc="http://schemas.openxmlformats.org/markup-compatibility/2006" xmlns:aink="http://schemas.microsoft.com/office/drawing/2016/ink" xmlns:am3d="http://schemas.microsoft.com/office/drawing/2017/model3d" xmlns:o="urn:schemas-microsoft-com:office:office" xmlns:oel="http://schemas.microsoft.com/office/2019/extlst" xmlns:r="http://schemas.openxmlformats.org/officeDocument/2006/relationships" xmlns:m="http://schemas.openxmlformats.org/officeDocument/2006/math" xmlns:v="urn:schemas-microsoft-com:vml" xmlns:wp14="http://schemas.microsoft.com/office/word/2010/wordprocessingDrawing" xmlns:wp="http://schemas.openxmlformats.org/drawingml/2006/wordprocessingDrawing" xmlns:w10="urn:schemas-microsoft-com:office:word" xmlns:w="http://schemas.openxmlformats.org/wordprocessingml/2006/main" xmlns:w14="http://schemas.microsoft.com/office/word/2010/wordml" xmlns:w15="http://schemas.microsoft.com/office/word/2012/wordml" xmlns:w16cex="http://schemas.microsoft.com/office/word/2018/wordml/cex" xmlns:w16cid="http://schemas.microsoft.com/office/word/2016/wordml/cid" xmlns:w16="http://schemas.microsoft.com/office/word/2018/wordml" xmlns:w16du="http://schemas.microsoft.com/office/word/2023/wordml/word16du" xmlns:w16sdtdh="http://schemas.microsoft.com/office/word/2020/wordml/sdtdatahash" xmlns:w16se="http://schemas.microsoft.com/office/word/2015/wordml/symex" xmlns:wpg="http://schemas.microsoft.com/office/word/2010/wordprocessingGroup" xmlns:wpi="http://schemas.microsoft.com/office/word/2010/wordprocessingInk" xmlns:wne="http://schemas.microsoft.com/office/word/2006/wordml" xmlns:wps="http://schemas.microsoft.com/office/word/2010/wordprocessingShape" mc:Ignorable="w14 w15 w16se w16cid w16 w16cex w16sdtdh w16du wp14">
   <w:sdt>
     <w:sdtPr>
-      <w:id w:val="-1557087080"/>
-      <w:docPartObj>
-        <w:docPartGallery w:val="Page Numbers (Bottom of Page)"/>
-        <w:docPartUnique/>
-      </w:docPartObj>
-    </w:sdtPr>
-    <w:sdtEndPr/>
-    <w:sdtContent>
-      <w:p>
-        <w:pPr>
-          <w:pStyle w:val="Rodap"/>
-          <w:jc w:val="right"/>
-        </w:pPr>
-        <w:r>
-          <w:fldChar w:fldCharType="begin"/>
-        </w:r>
-        <w:r>
-          <w:instrText xml:space="preserve"> PAGE </w:instrText>
-        </w:r>
-        <w:r>
-          <w:fldChar w:fldCharType="separate"/>
-        </w:r>
-        <w:r>
-          <w:t>7</w:t>
-        </w:r>
-        <w:r>
-          <w:fldChar w:fldCharType="end"/>
-        </w:r>
-      </w:p>
-    </w:sdtContent>
-  </w:sdt>
-  <w:p>
-    <w:pPr>
-      <w:pStyle w:val="Rodap"/>
-    </w:pPr>
-  </w:p>
-</w:ftr>
-</file>
-
-<file path=word/footer5.xml><?xml version="1.0" encoding="utf-8"?>
-<w:ftr xmlns:wpc="http://schemas.microsoft.com/office/word/2010/wordprocessingCanvas" xmlns:cx="http://schemas.microsoft.com/office/drawing/2014/chartex" xmlns:cx1="http://schemas.microsoft.com/office/drawing/2015/9/8/chartex" xmlns:cx2="http://schemas.microsoft.com/office/drawing/2015/10/21/chartex" xmlns:cx3="http://schemas.microsoft.com/office/drawing/2016/5/9/chartex" xmlns:cx4="http://schemas.microsoft.com/office/drawing/2016/5/10/chartex" xmlns:cx5="http://schemas.microsoft.com/office/drawing/2016/5/11/chartex" xmlns:cx6="http://schemas.microsoft.com/office/drawing/2016/5/12/chartex" xmlns:cx7="http://schemas.microsoft.com/office/drawing/2016/5/13/chartex" xmlns:cx8="http://schemas.microsoft.com/office/drawing/2016/5/14/chartex" xmlns:mc="http://schemas.openxmlformats.org/markup-compatibility/2006" xmlns:aink="http://schemas.microsoft.com/office/drawing/2016/ink" xmlns:am3d="http://schemas.microsoft.com/office/drawing/2017/model3d" xmlns:o="urn:schemas-microsoft-com:office:office" xmlns:oel="http://schemas.microsoft.com/office/2019/extlst" xmlns:r="http://schemas.openxmlformats.org/officeDocument/2006/relationships" xmlns:m="http://schemas.openxmlformats.org/officeDocument/2006/math" xmlns:v="urn:schemas-microsoft-com:vml" xmlns:wp14="http://schemas.microsoft.com/office/word/2010/wordprocessingDrawing" xmlns:wp="http://schemas.openxmlformats.org/drawingml/2006/wordprocessingDrawing" xmlns:w10="urn:schemas-microsoft-com:office:word" xmlns:w="http://schemas.openxmlformats.org/wordprocessingml/2006/main" xmlns:w14="http://schemas.microsoft.com/office/word/2010/wordml" xmlns:w15="http://schemas.microsoft.com/office/word/2012/wordml" xmlns:w16cex="http://schemas.microsoft.com/office/word/2018/wordml/cex" xmlns:w16cid="http://schemas.microsoft.com/office/word/2016/wordml/cid" xmlns:w16="http://schemas.microsoft.com/office/word/2018/wordml" xmlns:w16du="http://schemas.microsoft.com/office/word/2023/wordml/word16du" xmlns:w16sdtdh="http://schemas.microsoft.com/office/word/2020/wordml/sdtdatahash" xmlns:w16se="http://schemas.microsoft.com/office/word/2015/wordml/symex" xmlns:wpg="http://schemas.microsoft.com/office/word/2010/wordprocessingGroup" xmlns:wpi="http://schemas.microsoft.com/office/word/2010/wordprocessingInk" xmlns:wne="http://schemas.microsoft.com/office/word/2006/wordml" xmlns:wps="http://schemas.microsoft.com/office/word/2010/wordprocessingShape" mc:Ignorable="w14 w15 w16se w16cid w16 w16cex w16sdtdh w16du wp14">
-  <w:p/>
-</w:ftr>
-</file>
-
-<file path=word/footer6.xml><?xml version="1.0" encoding="utf-8"?>
-<w:ftr xmlns:wpc="http://schemas.microsoft.com/office/word/2010/wordprocessingCanvas" xmlns:cx="http://schemas.microsoft.com/office/drawing/2014/chartex" xmlns:cx1="http://schemas.microsoft.com/office/drawing/2015/9/8/chartex" xmlns:cx2="http://schemas.microsoft.com/office/drawing/2015/10/21/chartex" xmlns:cx3="http://schemas.microsoft.com/office/drawing/2016/5/9/chartex" xmlns:cx4="http://schemas.microsoft.com/office/drawing/2016/5/10/chartex" xmlns:cx5="http://schemas.microsoft.com/office/drawing/2016/5/11/chartex" xmlns:cx6="http://schemas.microsoft.com/office/drawing/2016/5/12/chartex" xmlns:cx7="http://schemas.microsoft.com/office/drawing/2016/5/13/chartex" xmlns:cx8="http://schemas.microsoft.com/office/drawing/2016/5/14/chartex" xmlns:mc="http://schemas.openxmlformats.org/markup-compatibility/2006" xmlns:aink="http://schemas.microsoft.com/office/drawing/2016/ink" xmlns:am3d="http://schemas.microsoft.com/office/drawing/2017/model3d" xmlns:o="urn:schemas-microsoft-com:office:office" xmlns:oel="http://schemas.microsoft.com/office/2019/extlst" xmlns:r="http://schemas.openxmlformats.org/officeDocument/2006/relationships" xmlns:m="http://schemas.openxmlformats.org/officeDocument/2006/math" xmlns:v="urn:schemas-microsoft-com:vml" xmlns:wp14="http://schemas.microsoft.com/office/word/2010/wordprocessingDrawing" xmlns:wp="http://schemas.openxmlformats.org/drawingml/2006/wordprocessingDrawing" xmlns:w10="urn:schemas-microsoft-com:office:word" xmlns:w="http://schemas.openxmlformats.org/wordprocessingml/2006/main" xmlns:w14="http://schemas.microsoft.com/office/word/2010/wordml" xmlns:w15="http://schemas.microsoft.com/office/word/2012/wordml" xmlns:w16cex="http://schemas.microsoft.com/office/word/2018/wordml/cex" xmlns:w16cid="http://schemas.microsoft.com/office/word/2016/wordml/cid" xmlns:w16="http://schemas.microsoft.com/office/word/2018/wordml" xmlns:w16du="http://schemas.microsoft.com/office/word/2023/wordml/word16du" xmlns:w16sdtdh="http://schemas.microsoft.com/office/word/2020/wordml/sdtdatahash" xmlns:w16se="http://schemas.microsoft.com/office/word/2015/wordml/symex" xmlns:wpg="http://schemas.microsoft.com/office/word/2010/wordprocessingGroup" xmlns:wpi="http://schemas.microsoft.com/office/word/2010/wordprocessingInk" xmlns:wne="http://schemas.microsoft.com/office/word/2006/wordml" xmlns:wps="http://schemas.microsoft.com/office/word/2010/wordprocessingShape" mc:Ignorable="w14 w15 w16se w16cid w16 w16cex w16sdtdh w16du wp14">
-  <w:sdt>
-    <w:sdtPr>
       <w:id w:val="-435987812"/>
       <w:docPartObj>
         <w:docPartGallery w:val="Page Numbers (Bottom of Page)"/>
@@ -2791,7 +4090,7 @@
 </w:ftr>
 </file>
 
-<file path=word/footer7.xml><?xml version="1.0" encoding="utf-8"?>
+<file path=word/footer5.xml><?xml version="1.0" encoding="utf-8"?>
 <w:ftr xmlns:wpc="http://schemas.microsoft.com/office/word/2010/wordprocessingCanvas" xmlns:cx="http://schemas.microsoft.com/office/drawing/2014/chartex" xmlns:cx1="http://schemas.microsoft.com/office/drawing/2015/9/8/chartex" xmlns:cx2="http://schemas.microsoft.com/office/drawing/2015/10/21/chartex" xmlns:cx3="http://schemas.microsoft.com/office/drawing/2016/5/9/chartex" xmlns:cx4="http://schemas.microsoft.com/office/drawing/2016/5/10/chartex" xmlns:cx5="http://schemas.microsoft.com/office/drawing/2016/5/11/chartex" xmlns:cx6="http://schemas.microsoft.com/office/drawing/2016/5/12/chartex" xmlns:cx7="http://schemas.microsoft.com/office/drawing/2016/5/13/chartex" xmlns:cx8="http://schemas.microsoft.com/office/drawing/2016/5/14/chartex" xmlns:mc="http://schemas.openxmlformats.org/markup-compatibility/2006" xmlns:aink="http://schemas.microsoft.com/office/drawing/2016/ink" xmlns:am3d="http://schemas.microsoft.com/office/drawing/2017/model3d" xmlns:o="urn:schemas-microsoft-com:office:office" xmlns:oel="http://schemas.microsoft.com/office/2019/extlst" xmlns:r="http://schemas.openxmlformats.org/officeDocument/2006/relationships" xmlns:m="http://schemas.openxmlformats.org/officeDocument/2006/math" xmlns:v="urn:schemas-microsoft-com:vml" xmlns:wp14="http://schemas.microsoft.com/office/word/2010/wordprocessingDrawing" xmlns:wp="http://schemas.openxmlformats.org/drawingml/2006/wordprocessingDrawing" xmlns:w10="urn:schemas-microsoft-com:office:word" xmlns:w="http://schemas.openxmlformats.org/wordprocessingml/2006/main" xmlns:w14="http://schemas.microsoft.com/office/word/2010/wordml" xmlns:w15="http://schemas.microsoft.com/office/word/2012/wordml" xmlns:w16cex="http://schemas.microsoft.com/office/word/2018/wordml/cex" xmlns:w16cid="http://schemas.microsoft.com/office/word/2016/wordml/cid" xmlns:w16="http://schemas.microsoft.com/office/word/2018/wordml" xmlns:w16du="http://schemas.microsoft.com/office/word/2023/wordml/word16du" xmlns:w16sdtdh="http://schemas.microsoft.com/office/word/2020/wordml/sdtdatahash" xmlns:w16se="http://schemas.microsoft.com/office/word/2015/wordml/symex" xmlns:wpg="http://schemas.microsoft.com/office/word/2010/wordprocessingGroup" xmlns:wpi="http://schemas.microsoft.com/office/word/2010/wordprocessingInk" xmlns:wne="http://schemas.microsoft.com/office/word/2006/wordml" xmlns:wps="http://schemas.microsoft.com/office/word/2010/wordprocessingShape" mc:Ignorable="w14 w15 w16se w16cid w16 w16cex w16sdtdh w16du wp14">
   <w:p/>
 </w:ftr>
@@ -2844,7 +4143,7 @@
           <wp:extent cx="6640830" cy="6813550"/>
           <wp:effectExtent l="0" t="0" r="0" b="0"/>
           <wp:wrapNone/>
-          <wp:docPr id="1" name="WordPictureWatermark768093110"/>
+          <wp:docPr id="1102599207" name="WordPictureWatermark768093110"/>
           <wp:cNvGraphicFramePr/>
           <a:graphic xmlns:a="http://schemas.openxmlformats.org/drawingml/2006/main">
             <a:graphicData uri="http://schemas.openxmlformats.org/drawingml/2006/picture">
@@ -2904,7 +4203,7 @@
           <wp:extent cx="6640830" cy="6813550"/>
           <wp:effectExtent l="0" t="0" r="0" b="0"/>
           <wp:wrapNone/>
-          <wp:docPr id="3" name="WordPictureWatermark768093111"/>
+          <wp:docPr id="284661485" name="WordPictureWatermark768093111"/>
           <wp:cNvGraphicFramePr/>
           <a:graphic xmlns:a="http://schemas.openxmlformats.org/drawingml/2006/main">
             <a:graphicData uri="http://schemas.openxmlformats.org/drawingml/2006/picture">
@@ -2945,7 +4244,7 @@
         <wp:inline distT="0" distB="0" distL="0" distR="0" wp14:anchorId="7F727D0D" wp14:editId="7F727D0E">
           <wp:extent cx="2689225" cy="704850"/>
           <wp:effectExtent l="0" t="0" r="0" b="0"/>
-          <wp:docPr id="5" name="Imagem 1"/>
+          <wp:docPr id="1713239762" name="Imagem 1"/>
           <wp:cNvGraphicFramePr>
             <a:graphicFrameLocks xmlns:a="http://schemas.openxmlformats.org/drawingml/2006/main" noChangeAspect="1"/>
           </wp:cNvGraphicFramePr>
@@ -3012,7 +4311,7 @@
           <wp:extent cx="6640830" cy="6813550"/>
           <wp:effectExtent l="0" t="0" r="0" b="0"/>
           <wp:wrapNone/>
-          <wp:docPr id="6" name="WordPictureWatermark768093111"/>
+          <wp:docPr id="8049285" name="WordPictureWatermark768093111"/>
           <wp:cNvGraphicFramePr/>
           <a:graphic xmlns:a="http://schemas.openxmlformats.org/drawingml/2006/main">
             <a:graphicData uri="http://schemas.openxmlformats.org/drawingml/2006/picture">
@@ -3053,7 +4352,7 @@
         <wp:inline distT="0" distB="0" distL="0" distR="0" wp14:anchorId="7F727D11" wp14:editId="7F727D12">
           <wp:extent cx="2689225" cy="704850"/>
           <wp:effectExtent l="0" t="0" r="0" b="0"/>
-          <wp:docPr id="8" name="Imagem 1"/>
+          <wp:docPr id="1807484890" name="Imagem 1"/>
           <wp:cNvGraphicFramePr>
             <a:graphicFrameLocks xmlns:a="http://schemas.openxmlformats.org/drawingml/2006/main" noChangeAspect="1"/>
           </wp:cNvGraphicFramePr>
@@ -3103,239 +4402,11 @@
     <w:pPr>
       <w:pStyle w:val="Cabealho"/>
     </w:pPr>
-    <w:r>
-      <w:rPr>
-        <w:noProof/>
-      </w:rPr>
-      <w:drawing>
-        <wp:anchor distT="0" distB="0" distL="0" distR="0" simplePos="0" relativeHeight="251658240" behindDoc="1" locked="0" layoutInCell="0" allowOverlap="1" wp14:anchorId="7F727D13" wp14:editId="7F727D14">
-          <wp:simplePos x="0" y="0"/>
-          <wp:positionH relativeFrom="margin">
-            <wp:align>center</wp:align>
-          </wp:positionH>
-          <wp:positionV relativeFrom="margin">
-            <wp:align>center</wp:align>
-          </wp:positionV>
-          <wp:extent cx="6640830" cy="6813550"/>
-          <wp:effectExtent l="0" t="0" r="0" b="0"/>
-          <wp:wrapNone/>
-          <wp:docPr id="10" name="Imagem 10"/>
-          <wp:cNvGraphicFramePr/>
-          <a:graphic xmlns:a="http://schemas.openxmlformats.org/drawingml/2006/main">
-            <a:graphicData uri="http://schemas.openxmlformats.org/drawingml/2006/picture">
-              <pic:pic xmlns:pic="http://schemas.openxmlformats.org/drawingml/2006/picture">
-                <pic:nvPicPr>
-                  <pic:cNvPr id="11" name=""/>
-                  <pic:cNvPicPr/>
-                </pic:nvPicPr>
-                <pic:blipFill>
-                  <a:blip r:embed="rId1">
-                    <a:lum bright="70000" contrast="-70000"/>
-                  </a:blip>
-                  <a:stretch/>
-                </pic:blipFill>
-                <pic:spPr>
-                  <a:xfrm>
-                    <a:off x="0" y="0"/>
-                    <a:ext cx="6640920" cy="6813720"/>
-                  </a:xfrm>
-                  <a:prstGeom prst="rect">
-                    <a:avLst/>
-                  </a:prstGeom>
-                  <a:ln w="0">
-                    <a:noFill/>
-                  </a:ln>
-                </pic:spPr>
-              </pic:pic>
-            </a:graphicData>
-          </a:graphic>
-        </wp:anchor>
-      </w:drawing>
-    </w:r>
-    <w:r>
-      <w:rPr>
-        <w:noProof/>
-      </w:rPr>
-      <mc:AlternateContent>
-        <mc:Choice Requires="wps">
-          <w:drawing>
-            <wp:anchor distT="45720" distB="45720" distL="114300" distR="114300" simplePos="0" relativeHeight="251659264" behindDoc="1" locked="0" layoutInCell="0" allowOverlap="1" wp14:anchorId="7F727D15" wp14:editId="7F727D16">
-              <wp:simplePos x="0" y="0"/>
-              <wp:positionH relativeFrom="margin">
-                <wp:align>right</wp:align>
-              </wp:positionH>
-              <wp:positionV relativeFrom="paragraph">
-                <wp:posOffset>7620</wp:posOffset>
-              </wp:positionV>
-              <wp:extent cx="3600450" cy="704850"/>
-              <wp:effectExtent l="0" t="0" r="0" b="0"/>
-              <wp:wrapSquare wrapText="bothSides"/>
-              <wp:docPr id="12" name="Caixa de Texto 2"/>
-              <wp:cNvGraphicFramePr/>
-              <a:graphic xmlns:a="http://schemas.openxmlformats.org/drawingml/2006/main">
-                <a:graphicData uri="http://schemas.microsoft.com/office/word/2010/wordprocessingShape">
-                  <wps:wsp>
-                    <wps:cNvSpPr/>
-                    <wps:spPr>
-                      <a:xfrm>
-                        <a:off x="0" y="0"/>
-                        <a:ext cx="3600360" cy="704880"/>
-                      </a:xfrm>
-                      <a:prstGeom prst="rect">
-                        <a:avLst/>
-                      </a:prstGeom>
-                      <a:solidFill>
-                        <a:srgbClr val="FFFFFF"/>
-                      </a:solidFill>
-                      <a:ln w="9525">
-                        <a:noFill/>
-                      </a:ln>
-                    </wps:spPr>
-                    <wps:style>
-                      <a:lnRef idx="0">
-                        <a:scrgbClr r="0" g="0" b="0"/>
-                      </a:lnRef>
-                      <a:fillRef idx="0">
-                        <a:scrgbClr r="0" g="0" b="0"/>
-                      </a:fillRef>
-                      <a:effectRef idx="0">
-                        <a:scrgbClr r="0" g="0" b="0"/>
-                      </a:effectRef>
-                      <a:fontRef idx="minor"/>
-                    </wps:style>
-                    <wps:txbx>
-                      <w:txbxContent>
-                        <w:p>
-                          <w:pPr>
-                            <w:pStyle w:val="Contedodoquadro"/>
-                            <w:rPr>
-                              <w:b/>
-                              <w:sz w:val="26"/>
-                            </w:rPr>
-                          </w:pPr>
-                          <w:r>
-                            <w:rPr>
-                              <w:b/>
-                              <w:sz w:val="26"/>
-                            </w:rPr>
-                            <w:t>Curso de Ciência de Dados para Negócios</w:t>
-                          </w:r>
-                        </w:p>
-                        <w:p>
-                          <w:pPr>
-                            <w:pStyle w:val="Contedodoquadro"/>
-                          </w:pPr>
-                          <w:r>
-                            <w:t>Manual do Projeto Integrador I</w:t>
-                          </w:r>
-                        </w:p>
-                      </w:txbxContent>
-                    </wps:txbx>
-                    <wps:bodyPr anchor="t">
-                      <a:noAutofit/>
-                    </wps:bodyPr>
-                  </wps:wsp>
-                </a:graphicData>
-              </a:graphic>
-            </wp:anchor>
-          </w:drawing>
-        </mc:Choice>
-        <mc:Fallback>
-          <w:pict>
-            <v:rect w14:anchorId="7F727D15" id="Caixa de Texto 2" o:spid="_x0000_s1026" style="position:absolute;margin-left:232.3pt;margin-top:.6pt;width:283.5pt;height:55.5pt;z-index:-251657216;visibility:visible;mso-wrap-style:square;mso-wrap-distance-left:9pt;mso-wrap-distance-top:3.6pt;mso-wrap-distance-right:9pt;mso-wrap-distance-bottom:3.6pt;mso-position-horizontal:right;mso-position-horizontal-relative:margin;mso-position-vertical:absolute;mso-position-vertical-relative:text;v-text-anchor:top" o:gfxdata="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" o:allowincell="f" stroked="f">
-              <v:textbox>
-                <w:txbxContent>
-                  <w:p>
-                    <w:pPr>
-                      <w:pStyle w:val="Contedodoquadro"/>
-                      <w:rPr>
-                        <w:b/>
-                        <w:sz w:val="26"/>
-                      </w:rPr>
-                    </w:pPr>
-                    <w:r>
-                      <w:rPr>
-                        <w:b/>
-                        <w:sz w:val="26"/>
-                      </w:rPr>
-                      <w:t>Curso de Ciência de Dados para Negócios</w:t>
-                    </w:r>
-                  </w:p>
-                  <w:p>
-                    <w:pPr>
-                      <w:pStyle w:val="Contedodoquadro"/>
-                    </w:pPr>
-                    <w:r>
-                      <w:t>Manual do Projeto Integrador I</w:t>
-                    </w:r>
-                  </w:p>
-                </w:txbxContent>
-              </v:textbox>
-              <w10:wrap type="square" anchorx="margin"/>
-            </v:rect>
-          </w:pict>
-        </mc:Fallback>
-      </mc:AlternateContent>
-    </w:r>
-    <w:r>
-      <w:rPr>
-        <w:noProof/>
-      </w:rPr>
-      <w:drawing>
-        <wp:inline distT="0" distB="0" distL="0" distR="0" wp14:anchorId="7F727D17" wp14:editId="7F727D18">
-          <wp:extent cx="2689225" cy="704850"/>
-          <wp:effectExtent l="0" t="0" r="0" b="0"/>
-          <wp:docPr id="13" name="Imagem 8"/>
-          <wp:cNvGraphicFramePr>
-            <a:graphicFrameLocks xmlns:a="http://schemas.openxmlformats.org/drawingml/2006/main" noChangeAspect="1"/>
-          </wp:cNvGraphicFramePr>
-          <a:graphic xmlns:a="http://schemas.openxmlformats.org/drawingml/2006/main">
-            <a:graphicData uri="http://schemas.openxmlformats.org/drawingml/2006/picture">
-              <pic:pic xmlns:pic="http://schemas.openxmlformats.org/drawingml/2006/picture">
-                <pic:nvPicPr>
-                  <pic:cNvPr id="13" name="Imagem 8"/>
-                  <pic:cNvPicPr>
-                    <a:picLocks noChangeAspect="1" noChangeArrowheads="1"/>
-                  </pic:cNvPicPr>
-                </pic:nvPicPr>
-                <pic:blipFill>
-                  <a:blip r:embed="rId2"/>
-                  <a:stretch>
-                    <a:fillRect/>
-                  </a:stretch>
-                </pic:blipFill>
-                <pic:spPr bwMode="auto">
-                  <a:xfrm>
-                    <a:off x="0" y="0"/>
-                    <a:ext cx="2689225" cy="704850"/>
-                  </a:xfrm>
-                  <a:prstGeom prst="rect">
-                    <a:avLst/>
-                  </a:prstGeom>
-                  <a:noFill/>
-                </pic:spPr>
-              </pic:pic>
-            </a:graphicData>
-          </a:graphic>
-        </wp:inline>
-      </w:drawing>
-    </w:r>
-  </w:p>
-  <w:p>
-    <w:pPr>
-      <w:pStyle w:val="Cabealho"/>
-    </w:pPr>
   </w:p>
 </w:hdr>
 </file>
 
 <file path=word/header5.xml><?xml version="1.0" encoding="utf-8"?>
-<w:hdr xmlns:wpc="http://schemas.microsoft.com/office/word/2010/wordprocessingCanvas" xmlns:cx="http://schemas.microsoft.com/office/drawing/2014/chartex" xmlns:cx1="http://schemas.microsoft.com/office/drawing/2015/9/8/chartex" xmlns:cx2="http://schemas.microsoft.com/office/drawing/2015/10/21/chartex" xmlns:cx3="http://schemas.microsoft.com/office/drawing/2016/5/9/chartex" xmlns:cx4="http://schemas.microsoft.com/office/drawing/2016/5/10/chartex" xmlns:cx5="http://schemas.microsoft.com/office/drawing/2016/5/11/chartex" xmlns:cx6="http://schemas.microsoft.com/office/drawing/2016/5/12/chartex" xmlns:cx7="http://schemas.microsoft.com/office/drawing/2016/5/13/chartex" xmlns:cx8="http://schemas.microsoft.com/office/drawing/2016/5/14/chartex" xmlns:mc="http://schemas.openxmlformats.org/markup-compatibility/2006" xmlns:aink="http://schemas.microsoft.com/office/drawing/2016/ink" xmlns:am3d="http://schemas.microsoft.com/office/drawing/2017/model3d" xmlns:o="urn:schemas-microsoft-com:office:office" xmlns:oel="http://schemas.microsoft.com/office/2019/extlst" xmlns:r="http://schemas.openxmlformats.org/officeDocument/2006/relationships" xmlns:m="http://schemas.openxmlformats.org/officeDocument/2006/math" xmlns:v="urn:schemas-microsoft-com:vml" xmlns:wp14="http://schemas.microsoft.com/office/word/2010/wordprocessingDrawing" xmlns:wp="http://schemas.openxmlformats.org/drawingml/2006/wordprocessingDrawing" xmlns:w10="urn:schemas-microsoft-com:office:word" xmlns:w="http://schemas.openxmlformats.org/wordprocessingml/2006/main" xmlns:w14="http://schemas.microsoft.com/office/word/2010/wordml" xmlns:w15="http://schemas.microsoft.com/office/word/2012/wordml" xmlns:w16cex="http://schemas.microsoft.com/office/word/2018/wordml/cex" xmlns:w16cid="http://schemas.microsoft.com/office/word/2016/wordml/cid" xmlns:w16="http://schemas.microsoft.com/office/word/2018/wordml" xmlns:w16du="http://schemas.microsoft.com/office/word/2023/wordml/word16du" xmlns:w16sdtdh="http://schemas.microsoft.com/office/word/2020/wordml/sdtdatahash" xmlns:w16se="http://schemas.microsoft.com/office/word/2015/wordml/symex" xmlns:wpg="http://schemas.microsoft.com/office/word/2010/wordprocessingGroup" xmlns:wpi="http://schemas.microsoft.com/office/word/2010/wordprocessingInk" xmlns:wne="http://schemas.microsoft.com/office/word/2006/wordml" xmlns:wps="http://schemas.microsoft.com/office/word/2010/wordprocessingShape" mc:Ignorable="w14 w15 w16se w16cid w16 w16cex w16sdtdh w16du wp14">
-  <w:p/>
-</w:hdr>
-</file>
-
-<file path=word/header6.xml><?xml version="1.0" encoding="utf-8"?>
 <w:hdr xmlns:wpc="http://schemas.microsoft.com/office/word/2010/wordprocessingCanvas" xmlns:cx="http://schemas.microsoft.com/office/drawing/2014/chartex" xmlns:cx1="http://schemas.microsoft.com/office/drawing/2015/9/8/chartex" xmlns:cx2="http://schemas.microsoft.com/office/drawing/2015/10/21/chartex" xmlns:cx3="http://schemas.microsoft.com/office/drawing/2016/5/9/chartex" xmlns:cx4="http://schemas.microsoft.com/office/drawing/2016/5/10/chartex" xmlns:cx5="http://schemas.microsoft.com/office/drawing/2016/5/11/chartex" xmlns:cx6="http://schemas.microsoft.com/office/drawing/2016/5/12/chartex" xmlns:cx7="http://schemas.microsoft.com/office/drawing/2016/5/13/chartex" xmlns:cx8="http://schemas.microsoft.com/office/drawing/2016/5/14/chartex" xmlns:mc="http://schemas.openxmlformats.org/markup-compatibility/2006" xmlns:aink="http://schemas.microsoft.com/office/drawing/2016/ink" xmlns:am3d="http://schemas.microsoft.com/office/drawing/2017/model3d" xmlns:o="urn:schemas-microsoft-com:office:office" xmlns:oel="http://schemas.microsoft.com/office/2019/extlst" xmlns:r="http://schemas.openxmlformats.org/officeDocument/2006/relationships" xmlns:m="http://schemas.openxmlformats.org/officeDocument/2006/math" xmlns:v="urn:schemas-microsoft-com:vml" xmlns:wp14="http://schemas.microsoft.com/office/word/2010/wordprocessingDrawing" xmlns:wp="http://schemas.openxmlformats.org/drawingml/2006/wordprocessingDrawing" xmlns:w10="urn:schemas-microsoft-com:office:word" xmlns:w="http://schemas.openxmlformats.org/wordprocessingml/2006/main" xmlns:w14="http://schemas.microsoft.com/office/word/2010/wordml" xmlns:w15="http://schemas.microsoft.com/office/word/2012/wordml" xmlns:w16cex="http://schemas.microsoft.com/office/word/2018/wordml/cex" xmlns:w16cid="http://schemas.microsoft.com/office/word/2016/wordml/cid" xmlns:w16="http://schemas.microsoft.com/office/word/2018/wordml" xmlns:w16du="http://schemas.microsoft.com/office/word/2023/wordml/word16du" xmlns:w16sdtdh="http://schemas.microsoft.com/office/word/2020/wordml/sdtdatahash" xmlns:w16se="http://schemas.microsoft.com/office/word/2015/wordml/symex" xmlns:wpg="http://schemas.microsoft.com/office/word/2010/wordprocessingGroup" xmlns:wpi="http://schemas.microsoft.com/office/word/2010/wordprocessingInk" xmlns:wne="http://schemas.microsoft.com/office/word/2006/wordml" xmlns:wps="http://schemas.microsoft.com/office/word/2010/wordprocessingShape" mc:Ignorable="w14 w15 w16se w16cid w16 w16cex w16sdtdh w16du wp14">
   <w:p>
     <w:pPr>
@@ -3431,7 +4502,7 @@
         </mc:Choice>
         <mc:Fallback>
           <w:pict>
-            <v:rect w14:anchorId="7F727D19" id="Caixa de Texto 1" o:spid="_x0000_s1027" style="position:absolute;margin-left:232.3pt;margin-top:.6pt;width:283.5pt;height:55.5pt;z-index:-251656192;visibility:visible;mso-wrap-style:square;mso-wrap-distance-left:9pt;mso-wrap-distance-top:3.6pt;mso-wrap-distance-right:9pt;mso-wrap-distance-bottom:3.6pt;mso-position-horizontal:right;mso-position-horizontal-relative:margin;mso-position-vertical:absolute;mso-position-vertical-relative:text;v-text-anchor:top" o:gfxdata="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" o:allowincell="f" stroked="f">
+            <v:rect w14:anchorId="7F727D19" id="Caixa de Texto 1" o:spid="_x0000_s1026" style="position:absolute;margin-left:232.3pt;margin-top:.6pt;width:283.5pt;height:55.5pt;z-index:-251656192;visibility:visible;mso-wrap-style:square;mso-wrap-distance-left:9pt;mso-wrap-distance-top:3.6pt;mso-wrap-distance-right:9pt;mso-wrap-distance-bottom:3.6pt;mso-position-horizontal:right;mso-position-horizontal-relative:margin;mso-position-vertical:absolute;mso-position-vertical-relative:text;v-text-anchor:top" o:gfxdata="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" o:allowincell="f" stroked="f">
               <v:textbox>
                 <w:txbxContent>
                   <w:p>
@@ -3518,7 +4589,7 @@
 </w:hdr>
 </file>
 
-<file path=word/header7.xml><?xml version="1.0" encoding="utf-8"?>
+<file path=word/header6.xml><?xml version="1.0" encoding="utf-8"?>
 <w:hdr xmlns:wpc="http://schemas.microsoft.com/office/word/2010/wordprocessingCanvas" xmlns:cx="http://schemas.microsoft.com/office/drawing/2014/chartex" xmlns:cx1="http://schemas.microsoft.com/office/drawing/2015/9/8/chartex" xmlns:cx2="http://schemas.microsoft.com/office/drawing/2015/10/21/chartex" xmlns:cx3="http://schemas.microsoft.com/office/drawing/2016/5/9/chartex" xmlns:cx4="http://schemas.microsoft.com/office/drawing/2016/5/10/chartex" xmlns:cx5="http://schemas.microsoft.com/office/drawing/2016/5/11/chartex" xmlns:cx6="http://schemas.microsoft.com/office/drawing/2016/5/12/chartex" xmlns:cx7="http://schemas.microsoft.com/office/drawing/2016/5/13/chartex" xmlns:cx8="http://schemas.microsoft.com/office/drawing/2016/5/14/chartex" xmlns:mc="http://schemas.openxmlformats.org/markup-compatibility/2006" xmlns:aink="http://schemas.microsoft.com/office/drawing/2016/ink" xmlns:am3d="http://schemas.microsoft.com/office/drawing/2017/model3d" xmlns:o="urn:schemas-microsoft-com:office:office" xmlns:oel="http://schemas.microsoft.com/office/2019/extlst" xmlns:r="http://schemas.openxmlformats.org/officeDocument/2006/relationships" xmlns:m="http://schemas.openxmlformats.org/officeDocument/2006/math" xmlns:v="urn:schemas-microsoft-com:vml" xmlns:wp14="http://schemas.microsoft.com/office/word/2010/wordprocessingDrawing" xmlns:wp="http://schemas.openxmlformats.org/drawingml/2006/wordprocessingDrawing" xmlns:w10="urn:schemas-microsoft-com:office:word" xmlns:w="http://schemas.openxmlformats.org/wordprocessingml/2006/main" xmlns:w14="http://schemas.microsoft.com/office/word/2010/wordml" xmlns:w15="http://schemas.microsoft.com/office/word/2012/wordml" xmlns:w16cex="http://schemas.microsoft.com/office/word/2018/wordml/cex" xmlns:w16cid="http://schemas.microsoft.com/office/word/2016/wordml/cid" xmlns:w16="http://schemas.microsoft.com/office/word/2018/wordml" xmlns:w16du="http://schemas.microsoft.com/office/word/2023/wordml/word16du" xmlns:w16sdtdh="http://schemas.microsoft.com/office/word/2020/wordml/sdtdatahash" xmlns:w16se="http://schemas.microsoft.com/office/word/2015/wordml/symex" xmlns:wpg="http://schemas.microsoft.com/office/word/2010/wordprocessingGroup" xmlns:wpi="http://schemas.microsoft.com/office/word/2010/wordprocessingInk" xmlns:wne="http://schemas.microsoft.com/office/word/2006/wordml" xmlns:wps="http://schemas.microsoft.com/office/word/2010/wordprocessingShape" mc:Ignorable="w14 w15 w16se w16cid w16 w16cex w16sdtdh w16du wp14">
   <w:p/>
 </w:hdr>
@@ -4304,6 +5375,92 @@
     </w:lvl>
   </w:abstractNum>
   <w:abstractNum w:abstractNumId="6" w15:restartNumberingAfterBreak="0">
+    <w:nsid w:val="23E94EC4"/>
+    <w:multiLevelType w:val="hybridMultilevel"/>
+    <w:tmpl w:val="D77659E6"/>
+    <w:lvl w:ilvl="0" w:tplc="0416000F">
+      <w:start w:val="1"/>
+      <w:numFmt w:val="decimal"/>
+      <w:lvlText w:val="%1."/>
+      <w:lvlJc w:val="left"/>
+      <w:pPr>
+        <w:ind w:left="720" w:hanging="360"/>
+      </w:pPr>
+    </w:lvl>
+    <w:lvl w:ilvl="1" w:tplc="04160019" w:tentative="1">
+      <w:start w:val="1"/>
+      <w:numFmt w:val="lowerLetter"/>
+      <w:lvlText w:val="%2."/>
+      <w:lvlJc w:val="left"/>
+      <w:pPr>
+        <w:ind w:left="1440" w:hanging="360"/>
+      </w:pPr>
+    </w:lvl>
+    <w:lvl w:ilvl="2" w:tplc="0416001B" w:tentative="1">
+      <w:start w:val="1"/>
+      <w:numFmt w:val="lowerRoman"/>
+      <w:lvlText w:val="%3."/>
+      <w:lvlJc w:val="right"/>
+      <w:pPr>
+        <w:ind w:left="2160" w:hanging="180"/>
+      </w:pPr>
+    </w:lvl>
+    <w:lvl w:ilvl="3" w:tplc="0416000F" w:tentative="1">
+      <w:start w:val="1"/>
+      <w:numFmt w:val="decimal"/>
+      <w:lvlText w:val="%4."/>
+      <w:lvlJc w:val="left"/>
+      <w:pPr>
+        <w:ind w:left="2880" w:hanging="360"/>
+      </w:pPr>
+    </w:lvl>
+    <w:lvl w:ilvl="4" w:tplc="04160019" w:tentative="1">
+      <w:start w:val="1"/>
+      <w:numFmt w:val="lowerLetter"/>
+      <w:lvlText w:val="%5."/>
+      <w:lvlJc w:val="left"/>
+      <w:pPr>
+        <w:ind w:left="3600" w:hanging="360"/>
+      </w:pPr>
+    </w:lvl>
+    <w:lvl w:ilvl="5" w:tplc="0416001B" w:tentative="1">
+      <w:start w:val="1"/>
+      <w:numFmt w:val="lowerRoman"/>
+      <w:lvlText w:val="%6."/>
+      <w:lvlJc w:val="right"/>
+      <w:pPr>
+        <w:ind w:left="4320" w:hanging="180"/>
+      </w:pPr>
+    </w:lvl>
+    <w:lvl w:ilvl="6" w:tplc="0416000F" w:tentative="1">
+      <w:start w:val="1"/>
+      <w:numFmt w:val="decimal"/>
+      <w:lvlText w:val="%7."/>
+      <w:lvlJc w:val="left"/>
+      <w:pPr>
+        <w:ind w:left="5040" w:hanging="360"/>
+      </w:pPr>
+    </w:lvl>
+    <w:lvl w:ilvl="7" w:tplc="04160019" w:tentative="1">
+      <w:start w:val="1"/>
+      <w:numFmt w:val="lowerLetter"/>
+      <w:lvlText w:val="%8."/>
+      <w:lvlJc w:val="left"/>
+      <w:pPr>
+        <w:ind w:left="5760" w:hanging="360"/>
+      </w:pPr>
+    </w:lvl>
+    <w:lvl w:ilvl="8" w:tplc="0416001B" w:tentative="1">
+      <w:start w:val="1"/>
+      <w:numFmt w:val="lowerRoman"/>
+      <w:lvlText w:val="%9."/>
+      <w:lvlJc w:val="right"/>
+      <w:pPr>
+        <w:ind w:left="6480" w:hanging="180"/>
+      </w:pPr>
+    </w:lvl>
+  </w:abstractNum>
+  <w:abstractNum w:abstractNumId="7" w15:restartNumberingAfterBreak="0">
     <w:nsid w:val="23ED664F"/>
     <w:multiLevelType w:val="multilevel"/>
     <w:tmpl w:val="845EAE0C"/>
@@ -4443,7 +5600,7 @@
       </w:rPr>
     </w:lvl>
   </w:abstractNum>
-  <w:abstractNum w:abstractNumId="7" w15:restartNumberingAfterBreak="0">
+  <w:abstractNum w:abstractNumId="8" w15:restartNumberingAfterBreak="0">
     <w:nsid w:val="31B07B4A"/>
     <w:multiLevelType w:val="hybridMultilevel"/>
     <w:tmpl w:val="29B0AD5A"/>
@@ -4529,7 +5686,7 @@
       </w:pPr>
     </w:lvl>
   </w:abstractNum>
-  <w:abstractNum w:abstractNumId="8" w15:restartNumberingAfterBreak="0">
+  <w:abstractNum w:abstractNumId="9" w15:restartNumberingAfterBreak="0">
     <w:nsid w:val="39C03EB6"/>
     <w:multiLevelType w:val="multilevel"/>
     <w:tmpl w:val="4064CE58"/>
@@ -4669,7 +5826,7 @@
       </w:rPr>
     </w:lvl>
   </w:abstractNum>
-  <w:abstractNum w:abstractNumId="9" w15:restartNumberingAfterBreak="0">
+  <w:abstractNum w:abstractNumId="10" w15:restartNumberingAfterBreak="0">
     <w:nsid w:val="3DED7339"/>
     <w:multiLevelType w:val="multilevel"/>
     <w:tmpl w:val="5296D7B6"/>
@@ -4782,7 +5939,7 @@
       </w:pPr>
     </w:lvl>
   </w:abstractNum>
-  <w:abstractNum w:abstractNumId="10" w15:restartNumberingAfterBreak="0">
+  <w:abstractNum w:abstractNumId="11" w15:restartNumberingAfterBreak="0">
     <w:nsid w:val="4C540178"/>
     <w:multiLevelType w:val="hybridMultilevel"/>
     <w:tmpl w:val="F1EC7336"/>
@@ -4895,7 +6052,7 @@
       </w:rPr>
     </w:lvl>
   </w:abstractNum>
-  <w:abstractNum w:abstractNumId="11" w15:restartNumberingAfterBreak="0">
+  <w:abstractNum w:abstractNumId="12" w15:restartNumberingAfterBreak="0">
     <w:nsid w:val="581D21EF"/>
     <w:multiLevelType w:val="hybridMultilevel"/>
     <w:tmpl w:val="2B0E3788"/>
@@ -5008,7 +6165,7 @@
       </w:rPr>
     </w:lvl>
   </w:abstractNum>
-  <w:abstractNum w:abstractNumId="12" w15:restartNumberingAfterBreak="0">
+  <w:abstractNum w:abstractNumId="13" w15:restartNumberingAfterBreak="0">
     <w:nsid w:val="5C8E79DB"/>
     <w:multiLevelType w:val="multilevel"/>
     <w:tmpl w:val="116CA104"/>
@@ -5121,7 +6278,7 @@
       </w:pPr>
     </w:lvl>
   </w:abstractNum>
-  <w:abstractNum w:abstractNumId="13" w15:restartNumberingAfterBreak="0">
+  <w:abstractNum w:abstractNumId="14" w15:restartNumberingAfterBreak="0">
     <w:nsid w:val="661C7F74"/>
     <w:multiLevelType w:val="multilevel"/>
     <w:tmpl w:val="B7DAD4A4"/>
@@ -5270,7 +6427,7 @@
       </w:rPr>
     </w:lvl>
   </w:abstractNum>
-  <w:abstractNum w:abstractNumId="14" w15:restartNumberingAfterBreak="0">
+  <w:abstractNum w:abstractNumId="15" w15:restartNumberingAfterBreak="0">
     <w:nsid w:val="68345729"/>
     <w:multiLevelType w:val="multilevel"/>
     <w:tmpl w:val="10004044"/>
@@ -5410,7 +6567,7 @@
       </w:rPr>
     </w:lvl>
   </w:abstractNum>
-  <w:abstractNum w:abstractNumId="15" w15:restartNumberingAfterBreak="0">
+  <w:abstractNum w:abstractNumId="16" w15:restartNumberingAfterBreak="0">
     <w:nsid w:val="70401577"/>
     <w:multiLevelType w:val="multilevel"/>
     <w:tmpl w:val="3DBCDB36"/>
@@ -5550,7 +6707,7 @@
       </w:rPr>
     </w:lvl>
   </w:abstractNum>
-  <w:abstractNum w:abstractNumId="16" w15:restartNumberingAfterBreak="0">
+  <w:abstractNum w:abstractNumId="17" w15:restartNumberingAfterBreak="0">
     <w:nsid w:val="758677E4"/>
     <w:multiLevelType w:val="multilevel"/>
     <w:tmpl w:val="5F6652B4"/>
@@ -5663,7 +6820,7 @@
       </w:pPr>
     </w:lvl>
   </w:abstractNum>
-  <w:abstractNum w:abstractNumId="17" w15:restartNumberingAfterBreak="0">
+  <w:abstractNum w:abstractNumId="18" w15:restartNumberingAfterBreak="0">
     <w:nsid w:val="79B1603B"/>
     <w:multiLevelType w:val="hybridMultilevel"/>
     <w:tmpl w:val="EB64F394"/>
@@ -5749,7 +6906,7 @@
       </w:pPr>
     </w:lvl>
   </w:abstractNum>
-  <w:abstractNum w:abstractNumId="18" w15:restartNumberingAfterBreak="0">
+  <w:abstractNum w:abstractNumId="19" w15:restartNumberingAfterBreak="0">
     <w:nsid w:val="7E863B2A"/>
     <w:multiLevelType w:val="multilevel"/>
     <w:tmpl w:val="15D02032"/>
@@ -5889,7 +7046,7 @@
       </w:rPr>
     </w:lvl>
   </w:abstractNum>
-  <w:abstractNum w:abstractNumId="19" w15:restartNumberingAfterBreak="0">
+  <w:abstractNum w:abstractNumId="20" w15:restartNumberingAfterBreak="0">
     <w:nsid w:val="7FC044EE"/>
     <w:multiLevelType w:val="multilevel"/>
     <w:tmpl w:val="5CC45E78"/>
@@ -6012,49 +7169,49 @@
     </w:lvl>
   </w:abstractNum>
   <w:num w:numId="1" w16cid:durableId="129633440">
-    <w:abstractNumId w:val="13"/>
+    <w:abstractNumId w:val="14"/>
   </w:num>
   <w:num w:numId="2" w16cid:durableId="258223842">
-    <w:abstractNumId w:val="8"/>
+    <w:abstractNumId w:val="9"/>
   </w:num>
   <w:num w:numId="3" w16cid:durableId="1575551624">
-    <w:abstractNumId w:val="18"/>
+    <w:abstractNumId w:val="19"/>
   </w:num>
   <w:num w:numId="4" w16cid:durableId="1796410848">
     <w:abstractNumId w:val="0"/>
   </w:num>
   <w:num w:numId="5" w16cid:durableId="1995058818">
-    <w:abstractNumId w:val="14"/>
+    <w:abstractNumId w:val="15"/>
   </w:num>
   <w:num w:numId="6" w16cid:durableId="922684966">
-    <w:abstractNumId w:val="15"/>
+    <w:abstractNumId w:val="16"/>
   </w:num>
   <w:num w:numId="7" w16cid:durableId="1772580980">
     <w:abstractNumId w:val="4"/>
   </w:num>
   <w:num w:numId="8" w16cid:durableId="1959071129">
-    <w:abstractNumId w:val="6"/>
+    <w:abstractNumId w:val="7"/>
   </w:num>
   <w:num w:numId="9" w16cid:durableId="428045316">
-    <w:abstractNumId w:val="19"/>
+    <w:abstractNumId w:val="20"/>
   </w:num>
   <w:num w:numId="10" w16cid:durableId="1254819935">
     <w:abstractNumId w:val="1"/>
   </w:num>
   <w:num w:numId="11" w16cid:durableId="1289047150">
-    <w:abstractNumId w:val="11"/>
+    <w:abstractNumId w:val="12"/>
   </w:num>
   <w:num w:numId="12" w16cid:durableId="1778477220">
     <w:abstractNumId w:val="5"/>
   </w:num>
   <w:num w:numId="13" w16cid:durableId="259416135">
-    <w:abstractNumId w:val="9"/>
+    <w:abstractNumId w:val="10"/>
   </w:num>
   <w:num w:numId="14" w16cid:durableId="1571696599">
-    <w:abstractNumId w:val="12"/>
+    <w:abstractNumId w:val="13"/>
   </w:num>
   <w:num w:numId="15" w16cid:durableId="280919802">
-    <w:abstractNumId w:val="16"/>
+    <w:abstractNumId w:val="17"/>
   </w:num>
   <w:num w:numId="16" w16cid:durableId="2115975198">
     <w:abstractNumId w:val="3"/>
@@ -6063,13 +7220,16 @@
     <w:abstractNumId w:val="2"/>
   </w:num>
   <w:num w:numId="18" w16cid:durableId="1681161467">
-    <w:abstractNumId w:val="17"/>
+    <w:abstractNumId w:val="18"/>
   </w:num>
   <w:num w:numId="19" w16cid:durableId="549998484">
-    <w:abstractNumId w:val="7"/>
+    <w:abstractNumId w:val="8"/>
   </w:num>
   <w:num w:numId="20" w16cid:durableId="1821537826">
-    <w:abstractNumId w:val="10"/>
+    <w:abstractNumId w:val="11"/>
+  </w:num>
+  <w:num w:numId="21" w16cid:durableId="231545317">
+    <w:abstractNumId w:val="6"/>
   </w:num>
 </w:numbering>
 </file>
@@ -6676,7 +7836,6 @@
   <w:style w:type="character" w:default="1" w:styleId="Fontepargpadro">
     <w:name w:val="Default Paragraph Font"/>
     <w:uiPriority w:val="1"/>
-    <w:semiHidden/>
     <w:unhideWhenUsed/>
   </w:style>
   <w:style w:type="table" w:default="1" w:styleId="Tabelanormal">
@@ -7472,6 +8631,18 @@
       <w:ind w:left="480"/>
     </w:pPr>
   </w:style>
+  <w:style w:type="character" w:styleId="HiperlinkVisitado">
+    <w:name w:val="FollowedHyperlink"/>
+    <w:basedOn w:val="Fontepargpadro"/>
+    <w:uiPriority w:val="99"/>
+    <w:semiHidden/>
+    <w:unhideWhenUsed/>
+    <w:rsid w:val="00D618A4"/>
+    <w:rPr>
+      <w:color w:val="96607D" w:themeColor="followedHyperlink"/>
+      <w:u w:val="single"/>
+    </w:rPr>
+  </w:style>
 </w:styles>
 </file>
 
@@ -7650,25 +8821,6 @@
 </file>
 
 <file path=customXml/item1.xml><?xml version="1.0" encoding="utf-8"?>
-<go:gDocsCustomXmlDataStorage xmlns:go="http://customooxmlschemas.google.com/" xmlns:r="http://schemas.openxmlformats.org/officeDocument/2006/relationships" uri="GoogleDocsCustomDataVersion2">
-  <go:docsCustomData roundtripDataSignature="AMtx7mgF+KA2CRAYBvvlcBhck0D3LJCx1w==">CgMxLjA4AHIhMUsxVGE2ckZoMTZ2ZjEya2Jxc2FxWER5SFVKUFp1dE1K</go:docsCustomData>
-</go:gDocsCustomXmlDataStorage>
-</file>
-
-<file path=customXml/item2.xml><?xml version="1.0" encoding="utf-8"?>
-<b:Sources xmlns:b="http://schemas.openxmlformats.org/officeDocument/2006/bibliography" xmlns="http://schemas.openxmlformats.org/officeDocument/2006/bibliography" SelectedStyle="\APASixthEditionOfficeOnline.xsl" StyleName="APA" Version="6"/>
-</file>
-
-<file path=customXml/item3.xml><?xml version="1.0" encoding="utf-8"?>
-<?mso-contentType ?>
-<FormTemplates xmlns="http://schemas.microsoft.com/sharepoint/v3/contenttype/forms">
-  <Display>DocumentLibraryForm</Display>
-  <Edit>DocumentLibraryForm</Edit>
-  <New>DocumentLibraryForm</New>
-</FormTemplates>
-</file>
-
-<file path=customXml/item4.xml><?xml version="1.0" encoding="utf-8"?>
 <ct:contentTypeSchema xmlns:ct="http://schemas.microsoft.com/office/2006/metadata/contentType" xmlns:ma="http://schemas.microsoft.com/office/2006/metadata/properties/metaAttributes" ct:_="" ma:_="" ma:contentTypeName="Documento" ma:contentTypeID="0x010100B15E7C7A3B115D41B2CA5F3E96FFBD46" ma:contentTypeVersion="1" ma:contentTypeDescription="Crie um novo documento." ma:contentTypeScope="" ma:versionID="39a22010c1f299d549b8944d0627279f">
   <xsd:schema xmlns:xsd="http://www.w3.org/2001/XMLSchema" xmlns:xs="http://www.w3.org/2001/XMLSchema" xmlns:p="http://schemas.microsoft.com/office/2006/metadata/properties" xmlns:ns2="a403ea53-a95e-4acf-bebc-9580b9ad6fa7" targetNamespace="http://schemas.microsoft.com/office/2006/metadata/properties" ma:root="true" ma:fieldsID="e7362535e61dc7b3c306b0089cc2cb7c" ns2:_="">
     <xsd:import namespace="a403ea53-a95e-4acf-bebc-9580b9ad6fa7"/>
@@ -7794,32 +8946,26 @@
 </ct:contentTypeSchema>
 </file>
 
-<file path=customXml/itemProps1.xml><?xml version="1.0" encoding="utf-8"?>
-<ds:datastoreItem xmlns:ds="http://schemas.openxmlformats.org/officeDocument/2006/customXml" ds:itemID="{11111111-1234-1234-1234-123412341234}">
-  <ds:schemaRefs>
-    <ds:schemaRef ds:uri="http://customooxmlschemas.google.com/"/>
-    <ds:schemaRef ds:uri="http://schemas.openxmlformats.org/officeDocument/2006/relationships"/>
-  </ds:schemaRefs>
-</ds:datastoreItem>
+<file path=customXml/item2.xml><?xml version="1.0" encoding="utf-8"?>
+<?mso-contentType ?>
+<FormTemplates xmlns="http://schemas.microsoft.com/sharepoint/v3/contenttype/forms">
+  <Display>DocumentLibraryForm</Display>
+  <Edit>DocumentLibraryForm</Edit>
+  <New>DocumentLibraryForm</New>
+</FormTemplates>
 </file>
 
-<file path=customXml/itemProps2.xml><?xml version="1.0" encoding="utf-8"?>
-<ds:datastoreItem xmlns:ds="http://schemas.openxmlformats.org/officeDocument/2006/customXml" ds:itemID="{06B8EC86-0754-4CDC-866D-2DC149F048A9}">
-  <ds:schemaRefs>
-    <ds:schemaRef ds:uri="http://schemas.openxmlformats.org/officeDocument/2006/bibliography"/>
-  </ds:schemaRefs>
-</ds:datastoreItem>
+<file path=customXml/item3.xml><?xml version="1.0" encoding="utf-8"?>
+<b:Sources xmlns:b="http://schemas.openxmlformats.org/officeDocument/2006/bibliography" xmlns="http://schemas.openxmlformats.org/officeDocument/2006/bibliography" SelectedStyle="\APASixthEditionOfficeOnline.xsl" StyleName="APA" Version="6"/>
 </file>
 
-<file path=customXml/itemProps3.xml><?xml version="1.0" encoding="utf-8"?>
-<ds:datastoreItem xmlns:ds="http://schemas.openxmlformats.org/officeDocument/2006/customXml" ds:itemID="{07FF19FF-FE3E-4A4B-956B-EC06B9A0AAC5}">
-  <ds:schemaRefs>
-    <ds:schemaRef ds:uri="http://schemas.microsoft.com/sharepoint/v3/contenttype/forms"/>
-  </ds:schemaRefs>
-</ds:datastoreItem>
+<file path=customXml/item4.xml><?xml version="1.0" encoding="utf-8"?>
+<go:gDocsCustomXmlDataStorage xmlns:go="http://customooxmlschemas.google.com/" xmlns:r="http://schemas.openxmlformats.org/officeDocument/2006/relationships" uri="GoogleDocsCustomDataVersion2">
+  <go:docsCustomData roundtripDataSignature="AMtx7mgF+KA2CRAYBvvlcBhck0D3LJCx1w==">CgMxLjA4AHIhMUsxVGE2ckZoMTZ2ZjEya2Jxc2FxWER5SFVKUFp1dE1K</go:docsCustomData>
+</go:gDocsCustomXmlDataStorage>
 </file>
 
-<file path=customXml/itemProps4.xml><?xml version="1.0" encoding="utf-8"?>
+<file path=customXml/itemProps1.xml><?xml version="1.0" encoding="utf-8"?>
 <ds:datastoreItem xmlns:ds="http://schemas.openxmlformats.org/officeDocument/2006/customXml" ds:itemID="{A7F2B04D-CBD6-4D82-8824-D94FAB314AC8}">
   <ds:schemaRefs>
     <ds:schemaRef ds:uri="http://schemas.microsoft.com/office/2006/metadata/contentType"/>
@@ -7835,4 +8981,29 @@
     <ds:schemaRef ds:uri="http://schemas.microsoft.com/internal/obd"/>
   </ds:schemaRefs>
 </ds:datastoreItem>
+</file>
+
+<file path=customXml/itemProps2.xml><?xml version="1.0" encoding="utf-8"?>
+<ds:datastoreItem xmlns:ds="http://schemas.openxmlformats.org/officeDocument/2006/customXml" ds:itemID="{07FF19FF-FE3E-4A4B-956B-EC06B9A0AAC5}">
+  <ds:schemaRefs>
+    <ds:schemaRef ds:uri="http://schemas.microsoft.com/sharepoint/v3/contenttype/forms"/>
+  </ds:schemaRefs>
+</ds:datastoreItem>
+</file>
+
+<file path=customXml/itemProps3.xml><?xml version="1.0" encoding="utf-8"?>
+<ds:datastoreItem xmlns:ds="http://schemas.openxmlformats.org/officeDocument/2006/customXml" ds:itemID="{06B8EC86-0754-4CDC-866D-2DC149F048A9}">
+  <ds:schemaRefs>
+    <ds:schemaRef ds:uri="http://schemas.openxmlformats.org/officeDocument/2006/bibliography"/>
+  </ds:schemaRefs>
+</ds:datastoreItem>
+</file>
+
+<file path=customXml/itemProps4.xml><?xml version="1.0" encoding="utf-8"?>
+<ds:datastoreItem xmlns:ds="http://schemas.openxmlformats.org/officeDocument/2006/customXml" ds:itemID="{11111111-1234-1234-1234-123412341234}">
+  <ds:schemaRefs>
+    <ds:schemaRef ds:uri="http://customooxmlschemas.google.com/"/>
+    <ds:schemaRef ds:uri="http://schemas.openxmlformats.org/officeDocument/2006/relationships"/>
+  </ds:schemaRefs>
+</ds:datastoreItem>
 </file>
</xml_diff>